<commit_message>
Updates to authors 4 guidelines and 2 sample proposals
</commit_message>
<xml_diff>
--- a/docs/sigcse-sample-lightning-talk.docx
+++ b/docs/sigcse-sample-lightning-talk.docx
@@ -1,6 +1,6 @@
 
 <file path=word/document.xml><?xml version="1.0" encoding="utf-8"?>
-<w:document xmlns:wpc="http://schemas.microsoft.com/office/word/2010/wordprocessingCanvas" xmlns:mc="http://schemas.openxmlformats.org/markup-compatibility/2006" xmlns:o="urn:schemas-microsoft-com:office:office" xmlns:r="http://schemas.openxmlformats.org/officeDocument/2006/relationships" xmlns:m="http://schemas.openxmlformats.org/officeDocument/2006/math" xmlns:v="urn:schemas-microsoft-com:vml" xmlns:wp14="http://schemas.microsoft.com/office/word/2010/wordprocessingDrawing" xmlns:wp="http://schemas.openxmlformats.org/drawingml/2006/wordprocessingDrawing" xmlns:w10="urn:schemas-microsoft-com:office:word" xmlns:w="http://schemas.openxmlformats.org/wordprocessingml/2006/main" xmlns:w14="http://schemas.microsoft.com/office/word/2010/wordml" xmlns:wpg="http://schemas.microsoft.com/office/word/2010/wordprocessingGroup" xmlns:wpi="http://schemas.microsoft.com/office/word/2010/wordprocessingInk" xmlns:wne="http://schemas.microsoft.com/office/word/2006/wordml" xmlns:wps="http://schemas.microsoft.com/office/word/2010/wordprocessingShape" mc:Ignorable="w14 wp14">
+<w:document xmlns:wpc="http://schemas.microsoft.com/office/word/2010/wordprocessingCanvas" xmlns:cx="http://schemas.microsoft.com/office/drawing/2014/chartex" xmlns:cx1="http://schemas.microsoft.com/office/drawing/2015/9/8/chartex" xmlns:cx2="http://schemas.microsoft.com/office/drawing/2015/10/21/chartex" xmlns:cx3="http://schemas.microsoft.com/office/drawing/2016/5/9/chartex" xmlns:cx4="http://schemas.microsoft.com/office/drawing/2016/5/10/chartex" xmlns:cx5="http://schemas.microsoft.com/office/drawing/2016/5/11/chartex" xmlns:cx6="http://schemas.microsoft.com/office/drawing/2016/5/12/chartex" xmlns:cx7="http://schemas.microsoft.com/office/drawing/2016/5/13/chartex" xmlns:cx8="http://schemas.microsoft.com/office/drawing/2016/5/14/chartex" xmlns:mc="http://schemas.openxmlformats.org/markup-compatibility/2006" xmlns:aink="http://schemas.microsoft.com/office/drawing/2016/ink" xmlns:am3d="http://schemas.microsoft.com/office/drawing/2017/model3d" xmlns:o="urn:schemas-microsoft-com:office:office" xmlns:r="http://schemas.openxmlformats.org/officeDocument/2006/relationships" xmlns:m="http://schemas.openxmlformats.org/officeDocument/2006/math" xmlns:v="urn:schemas-microsoft-com:vml" xmlns:wp14="http://schemas.microsoft.com/office/word/2010/wordprocessingDrawing" xmlns:wp="http://schemas.openxmlformats.org/drawingml/2006/wordprocessingDrawing" xmlns:w10="urn:schemas-microsoft-com:office:word" xmlns:w="http://schemas.openxmlformats.org/wordprocessingml/2006/main" xmlns:w14="http://schemas.microsoft.com/office/word/2010/wordml" xmlns:w15="http://schemas.microsoft.com/office/word/2012/wordml" xmlns:w16cex="http://schemas.microsoft.com/office/word/2018/wordml/cex" xmlns:w16cid="http://schemas.microsoft.com/office/word/2016/wordml/cid" xmlns:w16="http://schemas.microsoft.com/office/word/2018/wordml" xmlns:w16se="http://schemas.microsoft.com/office/word/2015/wordml/symex" xmlns:wpg="http://schemas.microsoft.com/office/word/2010/wordprocessingGroup" xmlns:wpi="http://schemas.microsoft.com/office/word/2010/wordprocessingInk" xmlns:wne="http://schemas.microsoft.com/office/word/2006/wordml" xmlns:wps="http://schemas.microsoft.com/office/word/2010/wordprocessingShape" mc:Ignorable="w14 w15 w16se w16cid w16 w16cex wp14">
   <w:body>
     <w:p>
       <w:pPr>
@@ -28,24 +28,25 @@
           <w:sz w:val="22"/>
           <w:szCs w:val="22"/>
         </w:rPr>
-        <w:t xml:space="preserve"> Proposal for SIGCSE 2016</w:t>
+        <w:t xml:space="preserve"> Proposal for SIGCSE </w:t>
+      </w:r>
+      <w:r>
+        <w:rPr>
+          <w:rFonts w:ascii="Times New Roman" w:hAnsi="Times New Roman"/>
+          <w:sz w:val="22"/>
+          <w:szCs w:val="22"/>
+        </w:rPr>
+        <w:t>2021</w:t>
       </w:r>
     </w:p>
     <w:p>
       <w:pPr>
-        <w:pStyle w:val="Heading3"/>
-        <w:spacing w:line="360" w:lineRule="auto"/>
-        <w:ind w:left="-360"/>
+        <w:ind w:hanging="360"/>
         <w:jc w:val="left"/>
-        <w:rPr>
-          <w:rFonts w:ascii="Times New Roman" w:hAnsi="Times New Roman"/>
-          <w:sz w:val="22"/>
-          <w:szCs w:val="22"/>
-        </w:rPr>
-      </w:pPr>
-      <w:r>
-        <w:rPr>
-          <w:rFonts w:ascii="Times New Roman" w:hAnsi="Times New Roman"/>
+      </w:pPr>
+      <w:r>
+        <w:rPr>
+          <w:b/>
           <w:sz w:val="22"/>
           <w:szCs w:val="22"/>
         </w:rPr>
@@ -55,69 +56,30 @@
     <w:p>
       <w:pPr>
         <w:ind w:hanging="360"/>
-        <w:rPr>
-          <w:rStyle w:val="Hyperlink"/>
-        </w:rPr>
-      </w:pPr>
-      <w:r>
-        <w:t>Lucy Lightning, Bolt University</w:t>
-      </w:r>
-      <w:r>
-        <w:t xml:space="preserve">, </w:t>
-      </w:r>
-      <w:hyperlink r:id="rId8" w:history="1">
-        <w:r>
-          <w:rPr>
-            <w:rStyle w:val="Hyperlink"/>
-          </w:rPr>
-          <w:t>lucy.lightning@bolt.edu</w:t>
-        </w:r>
-      </w:hyperlink>
-      <w:r>
-        <w:t xml:space="preserve">, </w:t>
-      </w:r>
-      <w:r>
-        <w:t>http:/</w:t>
-      </w:r>
-      <w:r>
-        <w:t>/www.cs.bolt.edu/~lightning</w:t>
+        <w:jc w:val="left"/>
+      </w:pPr>
+      <w:r>
+        <w:t>Anonymized for the dual anonymous review process</w:t>
       </w:r>
     </w:p>
     <w:p>
       <w:pPr>
         <w:ind w:hanging="360"/>
       </w:pPr>
-      <w:r>
-        <w:t>Tim Thunder</w:t>
-      </w:r>
-      <w:r>
-        <w:t>,</w:t>
-      </w:r>
-      <w:r>
-        <w:t xml:space="preserve"> Bolt University</w:t>
-      </w:r>
-      <w:r>
-        <w:t xml:space="preserve">, </w:t>
-      </w:r>
-      <w:hyperlink r:id="rId9" w:history="1">
-        <w:r>
-          <w:rPr>
-            <w:rStyle w:val="Hyperlink"/>
-          </w:rPr>
-          <w:t>timothy.thunder@edu.edu</w:t>
-        </w:r>
-      </w:hyperlink>
-      <w:r>
-        <w:t xml:space="preserve">, </w:t>
-      </w:r>
-      <w:r>
-        <w:t>http://www.cs.bolt.edu/~bolt</w:t>
-      </w:r>
     </w:p>
     <w:p>
       <w:pPr>
         <w:ind w:hanging="360"/>
-      </w:pPr>
+        <w:jc w:val="left"/>
+      </w:pPr>
+      <w:r>
+        <w:rPr>
+          <w:b/>
+          <w:sz w:val="22"/>
+          <w:szCs w:val="22"/>
+        </w:rPr>
+        <w:t>Title:</w:t>
+      </w:r>
     </w:p>
     <w:p>
       <w:pPr>
@@ -125,21 +87,15 @@
         <w:jc w:val="left"/>
       </w:pPr>
       <w:r>
-        <w:rPr>
-          <w:b/>
-          <w:sz w:val="22"/>
-          <w:szCs w:val="22"/>
-        </w:rPr>
-        <w:t>Title:</w:t>
-      </w:r>
-    </w:p>
-    <w:p>
-      <w:pPr>
-        <w:ind w:hanging="360"/>
-        <w:jc w:val="left"/>
-      </w:pPr>
-      <w:r>
-        <w:t>Launching CROMA: Computational Research On Music &amp; Audio</w:t>
+        <w:t xml:space="preserve">Launching CROMA: Computational Research </w:t>
+      </w:r>
+      <w:proofErr w:type="gramStart"/>
+      <w:r>
+        <w:t>On</w:t>
+      </w:r>
+      <w:proofErr w:type="gramEnd"/>
+      <w:r>
+        <w:t xml:space="preserve"> Music &amp; Audio</w:t>
       </w:r>
     </w:p>
     <w:p>
@@ -183,7 +139,6 @@
           <w:sz w:val="22"/>
           <w:szCs w:val="24"/>
         </w:rPr>
-        <w:lastRenderedPageBreak/>
         <w:t>Abstract</w:t>
       </w:r>
       <w:r>
@@ -233,8 +188,9 @@
           <w:szCs w:val="22"/>
           <w:shd w:val="clear" w:color="auto" w:fill="FFFFFF"/>
         </w:rPr>
-        <w:t>University to conduct Computational Research On Music &amp; Audio (CROMA). A CROMA Team of Interdisciplinary Collaborators (CROMA-TIC) will be assembled to participate in different aspects and applications of computational audio signal processing, drawing from disciplines such as computer science, mathematics, music, psychology, an</w:t>
-      </w:r>
+        <w:t xml:space="preserve">University to conduct Computational Research </w:t>
+      </w:r>
+      <w:proofErr w:type="gramStart"/>
       <w:r>
         <w:rPr>
           <w:color w:val="000000"/>
@@ -242,6 +198,25 @@
           <w:szCs w:val="22"/>
           <w:shd w:val="clear" w:color="auto" w:fill="FFFFFF"/>
         </w:rPr>
+        <w:t>On</w:t>
+      </w:r>
+      <w:proofErr w:type="gramEnd"/>
+      <w:r>
+        <w:rPr>
+          <w:color w:val="000000"/>
+          <w:sz w:val="22"/>
+          <w:szCs w:val="22"/>
+          <w:shd w:val="clear" w:color="auto" w:fill="FFFFFF"/>
+        </w:rPr>
+        <w:t xml:space="preserve"> Music &amp; Audio (CROMA). A CROMA Team of Interdisciplinary Collaborators (CROMA-TIC) will be assembled to participate in different aspects and applications of computational audio signal processing, drawing from disciplines such as computer science, mathematics, music, psychology, an</w:t>
+      </w:r>
+      <w:r>
+        <w:rPr>
+          <w:color w:val="000000"/>
+          <w:sz w:val="22"/>
+          <w:szCs w:val="22"/>
+          <w:shd w:val="clear" w:color="auto" w:fill="FFFFFF"/>
+        </w:rPr>
         <w:t>d nursing. This effort is model</w:t>
       </w:r>
       <w:r>
@@ -251,15 +226,57 @@
           <w:szCs w:val="22"/>
           <w:shd w:val="clear" w:color="auto" w:fill="FFFFFF"/>
         </w:rPr>
-        <w:t>ed upon the Centre for Interdisciplinary Research in Music Media and Technology (CIRMMT) housed at McGill University, but it will be distinct in its focus on undergraduate research. Further, this research group will be unique among Historically Black Colleges and Universities (HBCUs). A goal of assembling CROMA-TIC and establishing the CROMA-Lab is to inspire participants, especially including minority students, to seek graduate degrees while enriching their undergraduate learning experiences. The initial research aims will focus on sound event separation within musical audio, with the idea that the research conducted by CROMA-TIC will be applicable to a wide array of applications (such as improving the performance of hearing aids in noisy environments or automatic transcription of music recordings, among innumerable possibilities). This effort is just underway; interested faculty and students are invited to attend the presentation and consider participation in CROMA so that it may develop into a truly interdisciplinary, multi-institutional endeavo</w:t>
-      </w:r>
-      <w:r>
-        <w:rPr>
+        <w:t xml:space="preserve">ed upon the Centre for Interdisciplinary Research in Music Media and Technology (CIRMMT) housed at </w:t>
+      </w:r>
+      <w:r>
+        <w:rPr>
+          <w:i/>
+          <w:iCs/>
           <w:color w:val="000000"/>
           <w:sz w:val="22"/>
           <w:szCs w:val="22"/>
           <w:shd w:val="clear" w:color="auto" w:fill="FFFFFF"/>
         </w:rPr>
+        <w:t>[A</w:t>
+      </w:r>
+      <w:r>
+        <w:rPr>
+          <w:i/>
+          <w:iCs/>
+          <w:color w:val="000000"/>
+          <w:sz w:val="22"/>
+          <w:szCs w:val="22"/>
+          <w:shd w:val="clear" w:color="auto" w:fill="FFFFFF"/>
+        </w:rPr>
+        <w:t>nonymized</w:t>
+      </w:r>
+      <w:r>
+        <w:rPr>
+          <w:i/>
+          <w:iCs/>
+          <w:color w:val="000000"/>
+          <w:sz w:val="22"/>
+          <w:szCs w:val="22"/>
+          <w:shd w:val="clear" w:color="auto" w:fill="FFFFFF"/>
+        </w:rPr>
+        <w:t>]</w:t>
+      </w:r>
+      <w:r>
+        <w:rPr>
+          <w:color w:val="000000"/>
+          <w:sz w:val="22"/>
+          <w:szCs w:val="22"/>
+          <w:shd w:val="clear" w:color="auto" w:fill="FFFFFF"/>
+        </w:rPr>
+        <w:t xml:space="preserve"> University, but it will be distinct in its focus on undergraduate research. Further, this research group will be unique among Historically Black Colleges and Universities (HBCUs). A goal of assembling CROMA-TIC and establishing the CROMA-Lab is to inspire participants, especially including minority students, to seek graduate degrees while enriching their undergraduate learning experiences. The initial research aims will focus on sound event separation within musical audio, with the idea that the research conducted by CROMA-TIC will be applicable to a wide array of applications (such as improving the performance of hearing aids in noisy environments or automatic transcription of music recordings, among innumerable possibilities). This effort is just underway; interested faculty and students are invited to attend the presentation and consider participation in CROMA so that it may develop into a truly interdisciplinary, multi-institutional endeavo</w:t>
+      </w:r>
+      <w:r>
+        <w:rPr>
+          <w:color w:val="000000"/>
+          <w:sz w:val="22"/>
+          <w:szCs w:val="22"/>
+          <w:shd w:val="clear" w:color="auto" w:fill="FFFFFF"/>
+        </w:rPr>
         <w:t>r.</w:t>
       </w:r>
       <w:r>
@@ -271,8 +288,6 @@
         </w:rPr>
         <w:t xml:space="preserve">  This was borrowed from an accepted lightning talk from SIGCSE 2015.</w:t>
       </w:r>
-      <w:bookmarkStart w:id="0" w:name="_GoBack"/>
-      <w:bookmarkEnd w:id="0"/>
     </w:p>
     <w:p>
       <w:pPr>
@@ -411,7 +426,7 @@
 </file>
 
 <file path=word/endnotes.xml><?xml version="1.0" encoding="utf-8"?>
-<w:endnotes xmlns:wpc="http://schemas.microsoft.com/office/word/2010/wordprocessingCanvas" xmlns:mc="http://schemas.openxmlformats.org/markup-compatibility/2006" xmlns:o="urn:schemas-microsoft-com:office:office" xmlns:r="http://schemas.openxmlformats.org/officeDocument/2006/relationships" xmlns:m="http://schemas.openxmlformats.org/officeDocument/2006/math" xmlns:v="urn:schemas-microsoft-com:vml" xmlns:wp14="http://schemas.microsoft.com/office/word/2010/wordprocessingDrawing" xmlns:wp="http://schemas.openxmlformats.org/drawingml/2006/wordprocessingDrawing" xmlns:w10="urn:schemas-microsoft-com:office:word" xmlns:w="http://schemas.openxmlformats.org/wordprocessingml/2006/main" xmlns:w14="http://schemas.microsoft.com/office/word/2010/wordml" xmlns:wpg="http://schemas.microsoft.com/office/word/2010/wordprocessingGroup" xmlns:wpi="http://schemas.microsoft.com/office/word/2010/wordprocessingInk" xmlns:wne="http://schemas.microsoft.com/office/word/2006/wordml" xmlns:wps="http://schemas.microsoft.com/office/word/2010/wordprocessingShape" mc:Ignorable="w14 wp14">
+<w:endnotes xmlns:wpc="http://schemas.microsoft.com/office/word/2010/wordprocessingCanvas" xmlns:cx="http://schemas.microsoft.com/office/drawing/2014/chartex" xmlns:cx1="http://schemas.microsoft.com/office/drawing/2015/9/8/chartex" xmlns:cx2="http://schemas.microsoft.com/office/drawing/2015/10/21/chartex" xmlns:cx3="http://schemas.microsoft.com/office/drawing/2016/5/9/chartex" xmlns:cx4="http://schemas.microsoft.com/office/drawing/2016/5/10/chartex" xmlns:cx5="http://schemas.microsoft.com/office/drawing/2016/5/11/chartex" xmlns:cx6="http://schemas.microsoft.com/office/drawing/2016/5/12/chartex" xmlns:cx7="http://schemas.microsoft.com/office/drawing/2016/5/13/chartex" xmlns:cx8="http://schemas.microsoft.com/office/drawing/2016/5/14/chartex" xmlns:mc="http://schemas.openxmlformats.org/markup-compatibility/2006" xmlns:aink="http://schemas.microsoft.com/office/drawing/2016/ink" xmlns:am3d="http://schemas.microsoft.com/office/drawing/2017/model3d" xmlns:o="urn:schemas-microsoft-com:office:office" xmlns:r="http://schemas.openxmlformats.org/officeDocument/2006/relationships" xmlns:m="http://schemas.openxmlformats.org/officeDocument/2006/math" xmlns:v="urn:schemas-microsoft-com:vml" xmlns:wp14="http://schemas.microsoft.com/office/word/2010/wordprocessingDrawing" xmlns:wp="http://schemas.openxmlformats.org/drawingml/2006/wordprocessingDrawing" xmlns:w10="urn:schemas-microsoft-com:office:word" xmlns:w="http://schemas.openxmlformats.org/wordprocessingml/2006/main" xmlns:w14="http://schemas.microsoft.com/office/word/2010/wordml" xmlns:w15="http://schemas.microsoft.com/office/word/2012/wordml" xmlns:w16cex="http://schemas.microsoft.com/office/word/2018/wordml/cex" xmlns:w16cid="http://schemas.microsoft.com/office/word/2016/wordml/cid" xmlns:w16="http://schemas.microsoft.com/office/word/2018/wordml" xmlns:w16se="http://schemas.microsoft.com/office/word/2015/wordml/symex" xmlns:wpg="http://schemas.microsoft.com/office/word/2010/wordprocessingGroup" xmlns:wpi="http://schemas.microsoft.com/office/word/2010/wordprocessingInk" xmlns:wne="http://schemas.microsoft.com/office/word/2006/wordml" xmlns:wps="http://schemas.microsoft.com/office/word/2010/wordprocessingShape" mc:Ignorable="w14 w15 w16se w16cid w16 w16cex wp14">
   <w:endnote w:type="separator" w:id="-1">
     <w:p>
       <w:r>
@@ -430,7 +445,7 @@
 </file>
 
 <file path=word/footnotes.xml><?xml version="1.0" encoding="utf-8"?>
-<w:footnotes xmlns:wpc="http://schemas.microsoft.com/office/word/2010/wordprocessingCanvas" xmlns:mc="http://schemas.openxmlformats.org/markup-compatibility/2006" xmlns:o="urn:schemas-microsoft-com:office:office" xmlns:r="http://schemas.openxmlformats.org/officeDocument/2006/relationships" xmlns:m="http://schemas.openxmlformats.org/officeDocument/2006/math" xmlns:v="urn:schemas-microsoft-com:vml" xmlns:wp14="http://schemas.microsoft.com/office/word/2010/wordprocessingDrawing" xmlns:wp="http://schemas.openxmlformats.org/drawingml/2006/wordprocessingDrawing" xmlns:w10="urn:schemas-microsoft-com:office:word" xmlns:w="http://schemas.openxmlformats.org/wordprocessingml/2006/main" xmlns:w14="http://schemas.microsoft.com/office/word/2010/wordml" xmlns:wpg="http://schemas.microsoft.com/office/word/2010/wordprocessingGroup" xmlns:wpi="http://schemas.microsoft.com/office/word/2010/wordprocessingInk" xmlns:wne="http://schemas.microsoft.com/office/word/2006/wordml" xmlns:wps="http://schemas.microsoft.com/office/word/2010/wordprocessingShape" mc:Ignorable="w14 wp14">
+<w:footnotes xmlns:wpc="http://schemas.microsoft.com/office/word/2010/wordprocessingCanvas" xmlns:cx="http://schemas.microsoft.com/office/drawing/2014/chartex" xmlns:cx1="http://schemas.microsoft.com/office/drawing/2015/9/8/chartex" xmlns:cx2="http://schemas.microsoft.com/office/drawing/2015/10/21/chartex" xmlns:cx3="http://schemas.microsoft.com/office/drawing/2016/5/9/chartex" xmlns:cx4="http://schemas.microsoft.com/office/drawing/2016/5/10/chartex" xmlns:cx5="http://schemas.microsoft.com/office/drawing/2016/5/11/chartex" xmlns:cx6="http://schemas.microsoft.com/office/drawing/2016/5/12/chartex" xmlns:cx7="http://schemas.microsoft.com/office/drawing/2016/5/13/chartex" xmlns:cx8="http://schemas.microsoft.com/office/drawing/2016/5/14/chartex" xmlns:mc="http://schemas.openxmlformats.org/markup-compatibility/2006" xmlns:aink="http://schemas.microsoft.com/office/drawing/2016/ink" xmlns:am3d="http://schemas.microsoft.com/office/drawing/2017/model3d" xmlns:o="urn:schemas-microsoft-com:office:office" xmlns:r="http://schemas.openxmlformats.org/officeDocument/2006/relationships" xmlns:m="http://schemas.openxmlformats.org/officeDocument/2006/math" xmlns:v="urn:schemas-microsoft-com:vml" xmlns:wp14="http://schemas.microsoft.com/office/word/2010/wordprocessingDrawing" xmlns:wp="http://schemas.openxmlformats.org/drawingml/2006/wordprocessingDrawing" xmlns:w10="urn:schemas-microsoft-com:office:word" xmlns:w="http://schemas.openxmlformats.org/wordprocessingml/2006/main" xmlns:w14="http://schemas.microsoft.com/office/word/2010/wordml" xmlns:w15="http://schemas.microsoft.com/office/word/2012/wordml" xmlns:w16cex="http://schemas.microsoft.com/office/word/2018/wordml/cex" xmlns:w16cid="http://schemas.microsoft.com/office/word/2016/wordml/cid" xmlns:w16="http://schemas.microsoft.com/office/word/2018/wordml" xmlns:w16se="http://schemas.microsoft.com/office/word/2015/wordml/symex" xmlns:wpg="http://schemas.microsoft.com/office/word/2010/wordprocessingGroup" xmlns:wpi="http://schemas.microsoft.com/office/word/2010/wordprocessingInk" xmlns:wne="http://schemas.microsoft.com/office/word/2006/wordml" xmlns:wps="http://schemas.microsoft.com/office/word/2010/wordprocessingShape" mc:Ignorable="w14 w15 w16se w16cid w16 w16cex wp14">
   <w:footnote w:type="separator" w:id="-1">
     <w:p>
       <w:r>
@@ -449,8 +464,8 @@
 </file>
 
 <file path=word/numbering.xml><?xml version="1.0" encoding="utf-8"?>
-<w:numbering xmlns:wpc="http://schemas.microsoft.com/office/word/2010/wordprocessingCanvas" xmlns:mc="http://schemas.openxmlformats.org/markup-compatibility/2006" xmlns:o="urn:schemas-microsoft-com:office:office" xmlns:r="http://schemas.openxmlformats.org/officeDocument/2006/relationships" xmlns:m="http://schemas.openxmlformats.org/officeDocument/2006/math" xmlns:v="urn:schemas-microsoft-com:vml" xmlns:wp14="http://schemas.microsoft.com/office/word/2010/wordprocessingDrawing" xmlns:wp="http://schemas.openxmlformats.org/drawingml/2006/wordprocessingDrawing" xmlns:w10="urn:schemas-microsoft-com:office:word" xmlns:w="http://schemas.openxmlformats.org/wordprocessingml/2006/main" xmlns:w14="http://schemas.microsoft.com/office/word/2010/wordml" xmlns:wpg="http://schemas.microsoft.com/office/word/2010/wordprocessingGroup" xmlns:wpi="http://schemas.microsoft.com/office/word/2010/wordprocessingInk" xmlns:wne="http://schemas.microsoft.com/office/word/2006/wordml" xmlns:wps="http://schemas.microsoft.com/office/word/2010/wordprocessingShape" mc:Ignorable="w14 wp14">
-  <w:abstractNum w:abstractNumId="0">
+<w:numbering xmlns:wpc="http://schemas.microsoft.com/office/word/2010/wordprocessingCanvas" xmlns:cx="http://schemas.microsoft.com/office/drawing/2014/chartex" xmlns:cx1="http://schemas.microsoft.com/office/drawing/2015/9/8/chartex" xmlns:cx2="http://schemas.microsoft.com/office/drawing/2015/10/21/chartex" xmlns:cx3="http://schemas.microsoft.com/office/drawing/2016/5/9/chartex" xmlns:cx4="http://schemas.microsoft.com/office/drawing/2016/5/10/chartex" xmlns:cx5="http://schemas.microsoft.com/office/drawing/2016/5/11/chartex" xmlns:cx6="http://schemas.microsoft.com/office/drawing/2016/5/12/chartex" xmlns:cx7="http://schemas.microsoft.com/office/drawing/2016/5/13/chartex" xmlns:cx8="http://schemas.microsoft.com/office/drawing/2016/5/14/chartex" xmlns:mc="http://schemas.openxmlformats.org/markup-compatibility/2006" xmlns:aink="http://schemas.microsoft.com/office/drawing/2016/ink" xmlns:am3d="http://schemas.microsoft.com/office/drawing/2017/model3d" xmlns:o="urn:schemas-microsoft-com:office:office" xmlns:r="http://schemas.openxmlformats.org/officeDocument/2006/relationships" xmlns:m="http://schemas.openxmlformats.org/officeDocument/2006/math" xmlns:v="urn:schemas-microsoft-com:vml" xmlns:wp14="http://schemas.microsoft.com/office/word/2010/wordprocessingDrawing" xmlns:wp="http://schemas.openxmlformats.org/drawingml/2006/wordprocessingDrawing" xmlns:w10="urn:schemas-microsoft-com:office:word" xmlns:w="http://schemas.openxmlformats.org/wordprocessingml/2006/main" xmlns:w14="http://schemas.microsoft.com/office/word/2010/wordml" xmlns:w15="http://schemas.microsoft.com/office/word/2012/wordml" xmlns:w16cex="http://schemas.microsoft.com/office/word/2018/wordml/cex" xmlns:w16cid="http://schemas.microsoft.com/office/word/2016/wordml/cid" xmlns:w16="http://schemas.microsoft.com/office/word/2018/wordml" xmlns:w16se="http://schemas.microsoft.com/office/word/2015/wordml/symex" xmlns:wpg="http://schemas.microsoft.com/office/word/2010/wordprocessingGroup" xmlns:wpi="http://schemas.microsoft.com/office/word/2010/wordprocessingInk" xmlns:wne="http://schemas.microsoft.com/office/word/2006/wordml" xmlns:wps="http://schemas.microsoft.com/office/word/2010/wordprocessingShape" mc:Ignorable="w14 w15 w16se w16cid w16 w16cex wp14">
+  <w:abstractNum w:abstractNumId="0" w15:restartNumberingAfterBreak="0">
     <w:nsid w:val="FFFFFFFB"/>
     <w:multiLevelType w:val="multilevel"/>
     <w:tmpl w:val="EB54BB5E"/>
@@ -563,7 +578,7 @@
       </w:pPr>
     </w:lvl>
   </w:abstractNum>
-  <w:abstractNum w:abstractNumId="1">
+  <w:abstractNum w:abstractNumId="1" w15:restartNumberingAfterBreak="0">
     <w:nsid w:val="0C5F5226"/>
     <w:multiLevelType w:val="hybridMultilevel"/>
     <w:tmpl w:val="A2CAC3A0"/>
@@ -676,7 +691,7 @@
       </w:pPr>
     </w:lvl>
   </w:abstractNum>
-  <w:abstractNum w:abstractNumId="2">
+  <w:abstractNum w:abstractNumId="2" w15:restartNumberingAfterBreak="0">
     <w:nsid w:val="1A305634"/>
     <w:multiLevelType w:val="multilevel"/>
     <w:tmpl w:val="E15282B2"/>
@@ -825,7 +840,7 @@
       </w:rPr>
     </w:lvl>
   </w:abstractNum>
-  <w:abstractNum w:abstractNumId="3">
+  <w:abstractNum w:abstractNumId="3" w15:restartNumberingAfterBreak="0">
     <w:nsid w:val="26E54C73"/>
     <w:multiLevelType w:val="hybridMultilevel"/>
     <w:tmpl w:val="560804A8"/>
@@ -966,7 +981,7 @@
       </w:rPr>
     </w:lvl>
   </w:abstractNum>
-  <w:abstractNum w:abstractNumId="4">
+  <w:abstractNum w:abstractNumId="4" w15:restartNumberingAfterBreak="0">
     <w:nsid w:val="27424964"/>
     <w:multiLevelType w:val="hybridMultilevel"/>
     <w:tmpl w:val="8996A7B2"/>
@@ -1106,7 +1121,7 @@
       </w:rPr>
     </w:lvl>
   </w:abstractNum>
-  <w:abstractNum w:abstractNumId="5">
+  <w:abstractNum w:abstractNumId="5" w15:restartNumberingAfterBreak="0">
     <w:nsid w:val="29BE29AC"/>
     <w:multiLevelType w:val="singleLevel"/>
     <w:tmpl w:val="5EB22CF8"/>
@@ -1138,7 +1153,7 @@
       </w:rPr>
     </w:lvl>
   </w:abstractNum>
-  <w:abstractNum w:abstractNumId="6">
+  <w:abstractNum w:abstractNumId="6" w15:restartNumberingAfterBreak="0">
     <w:nsid w:val="2BFE6E2D"/>
     <w:multiLevelType w:val="singleLevel"/>
     <w:tmpl w:val="412A7D32"/>
@@ -1155,7 +1170,7 @@
       </w:pPr>
     </w:lvl>
   </w:abstractNum>
-  <w:abstractNum w:abstractNumId="7">
+  <w:abstractNum w:abstractNumId="7" w15:restartNumberingAfterBreak="0">
     <w:nsid w:val="329A0C1F"/>
     <w:multiLevelType w:val="multilevel"/>
     <w:tmpl w:val="D7C64DEE"/>
@@ -1269,7 +1284,7 @@
       </w:pPr>
     </w:lvl>
   </w:abstractNum>
-  <w:abstractNum w:abstractNumId="8">
+  <w:abstractNum w:abstractNumId="8" w15:restartNumberingAfterBreak="0">
     <w:nsid w:val="353A3249"/>
     <w:multiLevelType w:val="singleLevel"/>
     <w:tmpl w:val="AAE0030A"/>
@@ -1286,7 +1301,7 @@
       </w:pPr>
     </w:lvl>
   </w:abstractNum>
-  <w:abstractNum w:abstractNumId="9">
+  <w:abstractNum w:abstractNumId="9" w15:restartNumberingAfterBreak="0">
     <w:nsid w:val="4C5F0AF5"/>
     <w:multiLevelType w:val="hybridMultilevel"/>
     <w:tmpl w:val="296A267C"/>
@@ -1426,7 +1441,7 @@
       </w:rPr>
     </w:lvl>
   </w:abstractNum>
-  <w:abstractNum w:abstractNumId="10">
+  <w:abstractNum w:abstractNumId="10" w15:restartNumberingAfterBreak="0">
     <w:nsid w:val="4CB50B27"/>
     <w:multiLevelType w:val="multilevel"/>
     <w:tmpl w:val="153E6F5C"/>
@@ -1539,7 +1554,7 @@
       </w:pPr>
     </w:lvl>
   </w:abstractNum>
-  <w:abstractNum w:abstractNumId="11">
+  <w:abstractNum w:abstractNumId="11" w15:restartNumberingAfterBreak="0">
     <w:nsid w:val="5216551B"/>
     <w:multiLevelType w:val="singleLevel"/>
     <w:tmpl w:val="7D824182"/>
@@ -1571,7 +1586,7 @@
       </w:rPr>
     </w:lvl>
   </w:abstractNum>
-  <w:abstractNum w:abstractNumId="12">
+  <w:abstractNum w:abstractNumId="12" w15:restartNumberingAfterBreak="0">
     <w:nsid w:val="5321643A"/>
     <w:multiLevelType w:val="hybridMultilevel"/>
     <w:tmpl w:val="85CE8FBA"/>
@@ -1684,7 +1699,7 @@
       </w:pPr>
     </w:lvl>
   </w:abstractNum>
-  <w:abstractNum w:abstractNumId="13">
+  <w:abstractNum w:abstractNumId="13" w15:restartNumberingAfterBreak="0">
     <w:nsid w:val="5C0A42DC"/>
     <w:multiLevelType w:val="singleLevel"/>
     <w:tmpl w:val="0409000F"/>
@@ -1704,7 +1719,7 @@
       </w:rPr>
     </w:lvl>
   </w:abstractNum>
-  <w:abstractNum w:abstractNumId="14">
+  <w:abstractNum w:abstractNumId="14" w15:restartNumberingAfterBreak="0">
     <w:nsid w:val="5F6331F1"/>
     <w:multiLevelType w:val="singleLevel"/>
     <w:tmpl w:val="04090001"/>
@@ -1724,7 +1739,7 @@
       </w:rPr>
     </w:lvl>
   </w:abstractNum>
-  <w:abstractNum w:abstractNumId="15">
+  <w:abstractNum w:abstractNumId="15" w15:restartNumberingAfterBreak="0">
     <w:nsid w:val="69716857"/>
     <w:multiLevelType w:val="hybridMultilevel"/>
     <w:tmpl w:val="23A611C6"/>
@@ -1840,7 +1855,7 @@
       </w:pPr>
     </w:lvl>
   </w:abstractNum>
-  <w:abstractNum w:abstractNumId="16">
+  <w:abstractNum w:abstractNumId="16" w15:restartNumberingAfterBreak="0">
     <w:nsid w:val="7A8B0527"/>
     <w:multiLevelType w:val="multilevel"/>
     <w:tmpl w:val="36E2E6DC"/>
@@ -2059,7 +2074,7 @@
 </file>
 
 <file path=word/styles.xml><?xml version="1.0" encoding="utf-8"?>
-<w:styles xmlns:mc="http://schemas.openxmlformats.org/markup-compatibility/2006" xmlns:r="http://schemas.openxmlformats.org/officeDocument/2006/relationships" xmlns:w="http://schemas.openxmlformats.org/wordprocessingml/2006/main" xmlns:w14="http://schemas.microsoft.com/office/word/2010/wordml" mc:Ignorable="w14">
+<w:styles xmlns:mc="http://schemas.openxmlformats.org/markup-compatibility/2006" xmlns:r="http://schemas.openxmlformats.org/officeDocument/2006/relationships" xmlns:w="http://schemas.openxmlformats.org/wordprocessingml/2006/main" xmlns:w14="http://schemas.microsoft.com/office/word/2010/wordml" xmlns:w15="http://schemas.microsoft.com/office/word/2012/wordml" xmlns:w16cex="http://schemas.microsoft.com/office/word/2018/wordml/cex" xmlns:w16cid="http://schemas.microsoft.com/office/word/2016/wordml/cid" xmlns:w16="http://schemas.microsoft.com/office/word/2018/wordml" xmlns:w16se="http://schemas.microsoft.com/office/word/2015/wordml/symex" mc:Ignorable="w14 w15 w16se w16cid w16 w16cex">
   <w:docDefaults>
     <w:rPrDefault>
       <w:rPr>
@@ -2069,700 +2084,376 @@
     </w:rPrDefault>
     <w:pPrDefault/>
   </w:docDefaults>
-  <w:latentStyles w:defLockedState="0" w:defUIPriority="0" w:defSemiHidden="1" w:defUnhideWhenUsed="1" w:defQFormat="0" w:count="267">
-    <w:lsdException w:name="Normal" w:semiHidden="0" w:unhideWhenUsed="0" w:qFormat="1"/>
-    <w:lsdException w:name="heading 1" w:semiHidden="0" w:unhideWhenUsed="0" w:qFormat="1"/>
-    <w:lsdException w:name="heading 2" w:semiHidden="0" w:unhideWhenUsed="0" w:qFormat="1"/>
-    <w:lsdException w:name="heading 3" w:semiHidden="0" w:unhideWhenUsed="0" w:qFormat="1"/>
-    <w:lsdException w:name="heading 4" w:semiHidden="0" w:unhideWhenUsed="0" w:qFormat="1"/>
-    <w:lsdException w:name="heading 5" w:semiHidden="0" w:unhideWhenUsed="0" w:qFormat="1"/>
-    <w:lsdException w:name="heading 6" w:semiHidden="0" w:unhideWhenUsed="0" w:qFormat="1"/>
-    <w:lsdException w:name="heading 7" w:qFormat="1"/>
-    <w:lsdException w:name="heading 8" w:qFormat="1"/>
-    <w:lsdException w:name="heading 9" w:qFormat="1"/>
-    <w:lsdException w:name="caption" w:qFormat="1"/>
-    <w:lsdException w:name="List Number" w:semiHidden="0" w:unhideWhenUsed="0"/>
-    <w:lsdException w:name="List 4" w:semiHidden="0" w:unhideWhenUsed="0"/>
-    <w:lsdException w:name="List 5" w:semiHidden="0" w:unhideWhenUsed="0"/>
-    <w:lsdException w:name="Title" w:semiHidden="0" w:unhideWhenUsed="0" w:qFormat="1"/>
-    <w:lsdException w:name="Subtitle" w:semiHidden="0" w:unhideWhenUsed="0" w:qFormat="1"/>
-    <w:lsdException w:name="Salutation" w:semiHidden="0" w:unhideWhenUsed="0"/>
-    <w:lsdException w:name="Date" w:semiHidden="0" w:unhideWhenUsed="0"/>
-    <w:lsdException w:name="Body Text First Indent" w:semiHidden="0" w:unhideWhenUsed="0"/>
-    <w:lsdException w:name="Strong" w:semiHidden="0" w:uiPriority="22" w:unhideWhenUsed="0" w:qFormat="1"/>
-    <w:lsdException w:name="Emphasis" w:semiHidden="0" w:unhideWhenUsed="0" w:qFormat="1"/>
-    <w:lsdException w:name="Table Grid" w:semiHidden="0" w:unhideWhenUsed="0"/>
-    <w:lsdException w:name="Placeholder Text" w:uiPriority="99" w:unhideWhenUsed="0"/>
-    <w:lsdException w:name="No Spacing" w:semiHidden="0" w:uiPriority="1" w:unhideWhenUsed="0" w:qFormat="1"/>
-    <w:lsdException w:name="Light Shading" w:semiHidden="0" w:uiPriority="60" w:unhideWhenUsed="0"/>
-    <w:lsdException w:name="Light List" w:semiHidden="0" w:uiPriority="61" w:unhideWhenUsed="0"/>
-    <w:lsdException w:name="Light Grid" w:semiHidden="0" w:uiPriority="62" w:unhideWhenUsed="0"/>
-    <w:lsdException w:name="Medium Shading 1" w:semiHidden="0" w:uiPriority="63" w:unhideWhenUsed="0"/>
-    <w:lsdException w:name="Medium Shading 2" w:semiHidden="0" w:uiPriority="64" w:unhideWhenUsed="0"/>
-    <w:lsdException w:name="Medium List 1" w:semiHidden="0" w:uiPriority="65" w:unhideWhenUsed="0"/>
-    <w:lsdException w:name="Medium List 2" w:semiHidden="0" w:uiPriority="66" w:unhideWhenUsed="0"/>
-    <w:lsdException w:name="Medium Grid 1" w:semiHidden="0" w:uiPriority="67" w:unhideWhenUsed="0"/>
-    <w:lsdException w:name="Medium Grid 2" w:semiHidden="0" w:uiPriority="68" w:unhideWhenUsed="0"/>
-    <w:lsdException w:name="Medium Grid 3" w:semiHidden="0" w:uiPriority="69" w:unhideWhenUsed="0"/>
-    <w:lsdException w:name="Dark List" w:semiHidden="0" w:uiPriority="70" w:unhideWhenUsed="0"/>
-    <w:lsdException w:name="Colorful Shading" w:semiHidden="0" w:uiPriority="71" w:unhideWhenUsed="0"/>
-    <w:lsdException w:name="Colorful List" w:semiHidden="0" w:uiPriority="72" w:unhideWhenUsed="0"/>
-    <w:lsdException w:name="Colorful Grid" w:semiHidden="0" w:uiPriority="73" w:unhideWhenUsed="0"/>
-    <w:lsdException w:name="Light Shading Accent 1" w:semiHidden="0" w:uiPriority="60" w:unhideWhenUsed="0"/>
-    <w:lsdException w:name="Light List Accent 1" w:semiHidden="0" w:uiPriority="61" w:unhideWhenUsed="0"/>
-    <w:lsdException w:name="Light Grid Accent 1" w:semiHidden="0" w:uiPriority="62" w:unhideWhenUsed="0"/>
-    <w:lsdException w:name="Medium Shading 1 Accent 1" w:semiHidden="0" w:uiPriority="63" w:unhideWhenUsed="0"/>
-    <w:lsdException w:name="Medium Shading 2 Accent 1" w:semiHidden="0" w:uiPriority="64" w:unhideWhenUsed="0"/>
-    <w:lsdException w:name="Medium List 1 Accent 1" w:semiHidden="0" w:uiPriority="65" w:unhideWhenUsed="0"/>
-    <w:lsdException w:name="Revision" w:uiPriority="99" w:unhideWhenUsed="0"/>
-    <w:lsdException w:name="List Paragraph" w:semiHidden="0" w:uiPriority="34" w:unhideWhenUsed="0" w:qFormat="1"/>
-    <w:lsdException w:name="Quote" w:semiHidden="0" w:uiPriority="29" w:unhideWhenUsed="0" w:qFormat="1"/>
-    <w:lsdException w:name="Intense Quote" w:semiHidden="0" w:uiPriority="30" w:unhideWhenUsed="0" w:qFormat="1"/>
-    <w:lsdException w:name="Medium List 2 Accent 1" w:semiHidden="0" w:uiPriority="66" w:unhideWhenUsed="0"/>
-    <w:lsdException w:name="Medium Grid 1 Accent 1" w:semiHidden="0" w:uiPriority="67" w:unhideWhenUsed="0"/>
-    <w:lsdException w:name="Medium Grid 2 Accent 1" w:semiHidden="0" w:uiPriority="68" w:unhideWhenUsed="0"/>
-    <w:lsdException w:name="Medium Grid 3 Accent 1" w:semiHidden="0" w:uiPriority="69" w:unhideWhenUsed="0"/>
-    <w:lsdException w:name="Dark List Accent 1" w:semiHidden="0" w:uiPriority="70" w:unhideWhenUsed="0"/>
-    <w:lsdException w:name="Colorful Shading Accent 1" w:semiHidden="0" w:uiPriority="71" w:unhideWhenUsed="0"/>
-    <w:lsdException w:name="Colorful List Accent 1" w:semiHidden="0" w:uiPriority="72" w:unhideWhenUsed="0"/>
-    <w:lsdException w:name="Colorful Grid Accent 1" w:semiHidden="0" w:uiPriority="73" w:unhideWhenUsed="0"/>
-    <w:lsdException w:name="Light Shading Accent 2" w:semiHidden="0" w:uiPriority="60" w:unhideWhenUsed="0"/>
-    <w:lsdException w:name="Light List Accent 2" w:semiHidden="0" w:uiPriority="61" w:unhideWhenUsed="0"/>
-    <w:lsdException w:name="Light Grid Accent 2" w:semiHidden="0" w:uiPriority="62" w:unhideWhenUsed="0"/>
-    <w:lsdException w:name="Medium Shading 1 Accent 2" w:semiHidden="0" w:uiPriority="63" w:unhideWhenUsed="0"/>
-    <w:lsdException w:name="Medium Shading 2 Accent 2" w:semiHidden="0" w:uiPriority="64" w:unhideWhenUsed="0"/>
-    <w:lsdException w:name="Medium List 1 Accent 2" w:semiHidden="0" w:uiPriority="65" w:unhideWhenUsed="0"/>
-    <w:lsdException w:name="Medium List 2 Accent 2" w:semiHidden="0" w:uiPriority="66" w:unhideWhenUsed="0"/>
-    <w:lsdException w:name="Medium Grid 1 Accent 2" w:semiHidden="0" w:uiPriority="67" w:unhideWhenUsed="0"/>
-    <w:lsdException w:name="Medium Grid 2 Accent 2" w:semiHidden="0" w:uiPriority="68" w:unhideWhenUsed="0"/>
-    <w:lsdException w:name="Medium Grid 3 Accent 2" w:semiHidden="0" w:uiPriority="69" w:unhideWhenUsed="0"/>
-    <w:lsdException w:name="Dark List Accent 2" w:semiHidden="0" w:uiPriority="70" w:unhideWhenUsed="0"/>
-    <w:lsdException w:name="Colorful Shading Accent 2" w:semiHidden="0" w:uiPriority="71" w:unhideWhenUsed="0"/>
-    <w:lsdException w:name="Colorful List Accent 2" w:semiHidden="0" w:uiPriority="72" w:unhideWhenUsed="0"/>
-    <w:lsdException w:name="Colorful Grid Accent 2" w:semiHidden="0" w:uiPriority="73" w:unhideWhenUsed="0"/>
-    <w:lsdException w:name="Light Shading Accent 3" w:semiHidden="0" w:uiPriority="60" w:unhideWhenUsed="0"/>
-    <w:lsdException w:name="Light List Accent 3" w:semiHidden="0" w:uiPriority="61" w:unhideWhenUsed="0"/>
-    <w:lsdException w:name="Light Grid Accent 3" w:semiHidden="0" w:uiPriority="62" w:unhideWhenUsed="0"/>
-    <w:lsdException w:name="Medium Shading 1 Accent 3" w:semiHidden="0" w:uiPriority="63" w:unhideWhenUsed="0"/>
-    <w:lsdException w:name="Medium Shading 2 Accent 3" w:semiHidden="0" w:uiPriority="64" w:unhideWhenUsed="0"/>
-    <w:lsdException w:name="Medium List 1 Accent 3" w:semiHidden="0" w:uiPriority="65" w:unhideWhenUsed="0"/>
-    <w:lsdException w:name="Medium List 2 Accent 3" w:semiHidden="0" w:uiPriority="66" w:unhideWhenUsed="0"/>
-    <w:lsdException w:name="Medium Grid 1 Accent 3" w:semiHidden="0" w:uiPriority="67" w:unhideWhenUsed="0"/>
-    <w:lsdException w:name="Medium Grid 2 Accent 3" w:semiHidden="0" w:uiPriority="68" w:unhideWhenUsed="0"/>
-    <w:lsdException w:name="Medium Grid 3 Accent 3" w:semiHidden="0" w:uiPriority="69" w:unhideWhenUsed="0"/>
-    <w:lsdException w:name="Dark List Accent 3" w:semiHidden="0" w:uiPriority="70" w:unhideWhenUsed="0"/>
-    <w:lsdException w:name="Colorful Shading Accent 3" w:semiHidden="0" w:uiPriority="71" w:unhideWhenUsed="0"/>
-    <w:lsdException w:name="Colorful List Accent 3" w:semiHidden="0" w:uiPriority="72" w:unhideWhenUsed="0"/>
-    <w:lsdException w:name="Colorful Grid Accent 3" w:semiHidden="0" w:uiPriority="73" w:unhideWhenUsed="0"/>
-    <w:lsdException w:name="Light Shading Accent 4" w:semiHidden="0" w:uiPriority="60" w:unhideWhenUsed="0"/>
-    <w:lsdException w:name="Light List Accent 4" w:semiHidden="0" w:uiPriority="61" w:unhideWhenUsed="0"/>
-    <w:lsdException w:name="Light Grid Accent 4" w:semiHidden="0" w:uiPriority="62" w:unhideWhenUsed="0"/>
-    <w:lsdException w:name="Medium Shading 1 Accent 4" w:semiHidden="0" w:uiPriority="63" w:unhideWhenUsed="0"/>
-    <w:lsdException w:name="Medium Shading 2 Accent 4" w:semiHidden="0" w:uiPriority="64" w:unhideWhenUsed="0"/>
-    <w:lsdException w:name="Medium List 1 Accent 4" w:semiHidden="0" w:uiPriority="65" w:unhideWhenUsed="0"/>
-    <w:lsdException w:name="Medium List 2 Accent 4" w:semiHidden="0" w:uiPriority="66" w:unhideWhenUsed="0"/>
-    <w:lsdException w:name="Medium Grid 1 Accent 4" w:semiHidden="0" w:uiPriority="67" w:unhideWhenUsed="0"/>
-    <w:lsdException w:name="Medium Grid 2 Accent 4" w:semiHidden="0" w:uiPriority="68" w:unhideWhenUsed="0"/>
-    <w:lsdException w:name="Medium Grid 3 Accent 4" w:semiHidden="0" w:uiPriority="69" w:unhideWhenUsed="0"/>
-    <w:lsdException w:name="Dark List Accent 4" w:semiHidden="0" w:uiPriority="70" w:unhideWhenUsed="0"/>
-    <w:lsdException w:name="Colorful Shading Accent 4" w:semiHidden="0" w:uiPriority="71" w:unhideWhenUsed="0"/>
-    <w:lsdException w:name="Colorful List Accent 4" w:semiHidden="0" w:uiPriority="72" w:unhideWhenUsed="0"/>
-    <w:lsdException w:name="Colorful Grid Accent 4" w:semiHidden="0" w:uiPriority="73" w:unhideWhenUsed="0"/>
-    <w:lsdException w:name="Light Shading Accent 5" w:semiHidden="0" w:uiPriority="60" w:unhideWhenUsed="0"/>
-    <w:lsdException w:name="Light List Accent 5" w:semiHidden="0" w:uiPriority="61" w:unhideWhenUsed="0"/>
-    <w:lsdException w:name="Light Grid Accent 5" w:semiHidden="0" w:uiPriority="62" w:unhideWhenUsed="0"/>
-    <w:lsdException w:name="Medium Shading 1 Accent 5" w:semiHidden="0" w:uiPriority="63" w:unhideWhenUsed="0"/>
-    <w:lsdException w:name="Medium Shading 2 Accent 5" w:semiHidden="0" w:uiPriority="64" w:unhideWhenUsed="0"/>
-    <w:lsdException w:name="Medium List 1 Accent 5" w:semiHidden="0" w:uiPriority="65" w:unhideWhenUsed="0"/>
-    <w:lsdException w:name="Medium List 2 Accent 5" w:semiHidden="0" w:uiPriority="66" w:unhideWhenUsed="0"/>
-    <w:lsdException w:name="Medium Grid 1 Accent 5" w:semiHidden="0" w:uiPriority="67" w:unhideWhenUsed="0"/>
-    <w:lsdException w:name="Medium Grid 2 Accent 5" w:semiHidden="0" w:uiPriority="68" w:unhideWhenUsed="0"/>
-    <w:lsdException w:name="Medium Grid 3 Accent 5" w:semiHidden="0" w:uiPriority="69" w:unhideWhenUsed="0"/>
-    <w:lsdException w:name="Dark List Accent 5" w:semiHidden="0" w:uiPriority="70" w:unhideWhenUsed="0"/>
-    <w:lsdException w:name="Colorful Shading Accent 5" w:semiHidden="0" w:uiPriority="71" w:unhideWhenUsed="0"/>
-    <w:lsdException w:name="Colorful List Accent 5" w:semiHidden="0" w:uiPriority="72" w:unhideWhenUsed="0"/>
-    <w:lsdException w:name="Colorful Grid Accent 5" w:semiHidden="0" w:uiPriority="73" w:unhideWhenUsed="0"/>
-    <w:lsdException w:name="Light Shading Accent 6" w:semiHidden="0" w:uiPriority="60" w:unhideWhenUsed="0"/>
-    <w:lsdException w:name="Light List Accent 6" w:semiHidden="0" w:uiPriority="61" w:unhideWhenUsed="0"/>
-    <w:lsdException w:name="Light Grid Accent 6" w:semiHidden="0" w:uiPriority="62" w:unhideWhenUsed="0"/>
-    <w:lsdException w:name="Medium Shading 1 Accent 6" w:semiHidden="0" w:uiPriority="63" w:unhideWhenUsed="0"/>
-    <w:lsdException w:name="Medium Shading 2 Accent 6" w:semiHidden="0" w:uiPriority="64" w:unhideWhenUsed="0"/>
-    <w:lsdException w:name="Medium List 1 Accent 6" w:semiHidden="0" w:uiPriority="65" w:unhideWhenUsed="0"/>
-    <w:lsdException w:name="Medium List 2 Accent 6" w:semiHidden="0" w:uiPriority="66" w:unhideWhenUsed="0"/>
-    <w:lsdException w:name="Medium Grid 1 Accent 6" w:semiHidden="0" w:uiPriority="67" w:unhideWhenUsed="0"/>
-    <w:lsdException w:name="Medium Grid 2 Accent 6" w:semiHidden="0" w:uiPriority="68" w:unhideWhenUsed="0"/>
-    <w:lsdException w:name="Medium Grid 3 Accent 6" w:semiHidden="0" w:uiPriority="69" w:unhideWhenUsed="0"/>
-    <w:lsdException w:name="Dark List Accent 6" w:semiHidden="0" w:uiPriority="70" w:unhideWhenUsed="0"/>
-    <w:lsdException w:name="Colorful Shading Accent 6" w:semiHidden="0" w:uiPriority="71" w:unhideWhenUsed="0"/>
-    <w:lsdException w:name="Colorful List Accent 6" w:semiHidden="0" w:uiPriority="72" w:unhideWhenUsed="0"/>
-    <w:lsdException w:name="Colorful Grid Accent 6" w:semiHidden="0" w:uiPriority="73" w:unhideWhenUsed="0"/>
-    <w:lsdException w:name="Subtle Emphasis" w:semiHidden="0" w:uiPriority="19" w:unhideWhenUsed="0" w:qFormat="1"/>
-    <w:lsdException w:name="Intense Emphasis" w:semiHidden="0" w:uiPriority="21" w:unhideWhenUsed="0" w:qFormat="1"/>
-    <w:lsdException w:name="Subtle Reference" w:semiHidden="0" w:uiPriority="31" w:unhideWhenUsed="0" w:qFormat="1"/>
-    <w:lsdException w:name="Intense Reference" w:semiHidden="0" w:uiPriority="32" w:unhideWhenUsed="0" w:qFormat="1"/>
-    <w:lsdException w:name="Book Title" w:semiHidden="0" w:uiPriority="33" w:unhideWhenUsed="0" w:qFormat="1"/>
-    <w:lsdException w:name="Bibliography" w:uiPriority="37"/>
-    <w:lsdException w:name="TOC Heading" w:uiPriority="39" w:qFormat="1"/>
-  </w:latentStyles>
-  <w:style w:type="paragraph" w:default="1" w:styleId="Normal">
-    <w:name w:val="Normal"/>
-    <w:qFormat/>
-    <w:pPr>
-      <w:spacing w:after="80"/>
-      <w:jc w:val="both"/>
-    </w:pPr>
-  </w:style>
-  <w:style w:type="paragraph" w:styleId="Heading1">
-    <w:name w:val="heading 1"/>
-    <w:basedOn w:val="Normal"/>
-    <w:next w:val="Normal"/>
-    <w:qFormat/>
-    <w:pPr>
-      <w:keepNext/>
-      <w:spacing w:before="40" w:after="0"/>
-      <w:jc w:val="left"/>
-      <w:outlineLvl w:val="0"/>
-    </w:pPr>
-    <w:rPr>
-      <w:b/>
-      <w:sz w:val="24"/>
-    </w:rPr>
-  </w:style>
-  <w:style w:type="paragraph" w:styleId="Heading2">
-    <w:name w:val="heading 2"/>
-    <w:basedOn w:val="Heading1"/>
-    <w:next w:val="Normal"/>
-    <w:qFormat/>
-    <w:pPr>
-      <w:numPr>
-        <w:ilvl w:val="1"/>
-        <w:numId w:val="7"/>
-      </w:numPr>
-      <w:outlineLvl w:val="1"/>
-    </w:pPr>
-  </w:style>
-  <w:style w:type="paragraph" w:styleId="Heading3">
-    <w:name w:val="heading 3"/>
-    <w:basedOn w:val="Normal"/>
-    <w:next w:val="Normal"/>
-    <w:qFormat/>
-    <w:pPr>
-      <w:keepNext/>
-      <w:jc w:val="center"/>
-      <w:outlineLvl w:val="2"/>
-    </w:pPr>
-    <w:rPr>
-      <w:rFonts w:ascii="Arial" w:hAnsi="Arial"/>
-      <w:b/>
-      <w:sz w:val="24"/>
-    </w:rPr>
-  </w:style>
-  <w:style w:type="paragraph" w:styleId="Heading4">
-    <w:name w:val="heading 4"/>
-    <w:basedOn w:val="Normal"/>
-    <w:next w:val="Normal"/>
-    <w:qFormat/>
-    <w:pPr>
-      <w:keepNext/>
-      <w:outlineLvl w:val="3"/>
-    </w:pPr>
-    <w:rPr>
-      <w:rFonts w:ascii="Arial" w:hAnsi="Arial"/>
-      <w:b/>
-    </w:rPr>
-  </w:style>
-  <w:style w:type="paragraph" w:styleId="Heading5">
-    <w:name w:val="heading 5"/>
-    <w:basedOn w:val="Normal"/>
-    <w:next w:val="Normal"/>
-    <w:qFormat/>
-    <w:pPr>
-      <w:keepNext/>
-      <w:numPr>
-        <w:numId w:val="19"/>
-      </w:numPr>
-      <w:outlineLvl w:val="4"/>
-    </w:pPr>
-    <w:rPr>
-      <w:rFonts w:ascii="Arial" w:hAnsi="Arial"/>
-      <w:b/>
-    </w:rPr>
-  </w:style>
-  <w:style w:type="paragraph" w:styleId="Heading6">
-    <w:name w:val="heading 6"/>
-    <w:basedOn w:val="Normal"/>
-    <w:next w:val="Normal"/>
-    <w:qFormat/>
-    <w:pPr>
-      <w:keepNext/>
-      <w:outlineLvl w:val="5"/>
-    </w:pPr>
-    <w:rPr>
-      <w:rFonts w:ascii="Arial" w:hAnsi="Arial"/>
-      <w:sz w:val="24"/>
-    </w:rPr>
-  </w:style>
-  <w:style w:type="paragraph" w:styleId="Heading7">
-    <w:name w:val="heading 7"/>
-    <w:basedOn w:val="Normal"/>
-    <w:next w:val="Normal"/>
-    <w:qFormat/>
-    <w:pPr>
-      <w:keepNext/>
-      <w:outlineLvl w:val="6"/>
-    </w:pPr>
-    <w:rPr>
-      <w:rFonts w:ascii="Arial" w:hAnsi="Arial"/>
-      <w:b/>
-      <w:sz w:val="24"/>
-    </w:rPr>
-  </w:style>
-  <w:style w:type="paragraph" w:styleId="Heading8">
-    <w:name w:val="heading 8"/>
-    <w:basedOn w:val="Normal"/>
-    <w:next w:val="Normal"/>
-    <w:qFormat/>
-    <w:pPr>
-      <w:keepNext/>
-      <w:jc w:val="center"/>
-      <w:outlineLvl w:val="7"/>
-    </w:pPr>
-    <w:rPr>
-      <w:b/>
-      <w:sz w:val="22"/>
-    </w:rPr>
-  </w:style>
-  <w:style w:type="paragraph" w:styleId="Heading9">
-    <w:name w:val="heading 9"/>
-    <w:basedOn w:val="Normal"/>
-    <w:next w:val="Normal"/>
-    <w:qFormat/>
-    <w:pPr>
-      <w:keepNext/>
-      <w:jc w:val="center"/>
-      <w:outlineLvl w:val="8"/>
-    </w:pPr>
-    <w:rPr>
-      <w:rFonts w:ascii="Arial" w:hAnsi="Arial"/>
-      <w:b/>
-    </w:rPr>
-  </w:style>
-  <w:style w:type="character" w:default="1" w:styleId="DefaultParagraphFont">
-    <w:name w:val="Default Paragraph Font"/>
-    <w:uiPriority w:val="1"/>
-    <w:semiHidden/>
-    <w:unhideWhenUsed/>
-  </w:style>
-  <w:style w:type="table" w:default="1" w:styleId="TableNormal">
-    <w:name w:val="Normal Table"/>
-    <w:uiPriority w:val="99"/>
-    <w:semiHidden/>
-    <w:unhideWhenUsed/>
-    <w:tblPr>
-      <w:tblInd w:w="0" w:type="dxa"/>
-      <w:tblCellMar>
-        <w:top w:w="0" w:type="dxa"/>
-        <w:left w:w="108" w:type="dxa"/>
-        <w:bottom w:w="0" w:type="dxa"/>
-        <w:right w:w="108" w:type="dxa"/>
-      </w:tblCellMar>
-    </w:tblPr>
-  </w:style>
-  <w:style w:type="numbering" w:default="1" w:styleId="NoList">
-    <w:name w:val="No List"/>
-    <w:uiPriority w:val="99"/>
-    <w:semiHidden/>
-    <w:unhideWhenUsed/>
-  </w:style>
-  <w:style w:type="paragraph" w:customStyle="1" w:styleId="subsubhead">
-    <w:name w:val="subsubhead"/>
-    <w:basedOn w:val="Normal"/>
-    <w:next w:val="Normal"/>
-    <w:pPr>
-      <w:spacing w:before="40" w:after="0"/>
-      <w:jc w:val="left"/>
-    </w:pPr>
-    <w:rPr>
-      <w:i/>
-      <w:sz w:val="22"/>
-    </w:rPr>
-  </w:style>
-  <w:style w:type="paragraph" w:customStyle="1" w:styleId="scenario">
-    <w:name w:val="scenario"/>
-    <w:basedOn w:val="Normal"/>
-    <w:autoRedefine/>
-    <w:pPr>
-      <w:spacing w:before="40" w:after="0"/>
-      <w:jc w:val="left"/>
-    </w:pPr>
-    <w:rPr>
-      <w:b/>
-    </w:rPr>
-  </w:style>
-  <w:style w:type="paragraph" w:styleId="Title">
-    <w:name w:val="Title"/>
-    <w:basedOn w:val="Normal"/>
-    <w:qFormat/>
-    <w:pPr>
-      <w:jc w:val="center"/>
-    </w:pPr>
-    <w:rPr>
-      <w:rFonts w:ascii="Arial" w:hAnsi="Arial"/>
-      <w:b/>
-      <w:sz w:val="32"/>
-    </w:rPr>
-  </w:style>
-  <w:style w:type="character" w:styleId="Hyperlink">
-    <w:name w:val="Hyperlink"/>
-    <w:rPr>
-      <w:color w:val="0000FF"/>
-      <w:u w:val="single"/>
-    </w:rPr>
-  </w:style>
-  <w:style w:type="paragraph" w:styleId="BodyText2">
-    <w:name w:val="Body Text 2"/>
-    <w:basedOn w:val="Normal"/>
-    <w:pPr>
-      <w:spacing w:after="0"/>
-    </w:pPr>
-  </w:style>
-  <w:style w:type="paragraph" w:styleId="BodyTextIndent">
-    <w:name w:val="Body Text Indent"/>
-    <w:basedOn w:val="Normal"/>
-    <w:pPr>
-      <w:spacing w:after="0"/>
-      <w:ind w:left="1440"/>
-    </w:pPr>
-  </w:style>
-  <w:style w:type="paragraph" w:styleId="BodyText3">
-    <w:name w:val="Body Text 3"/>
-    <w:basedOn w:val="Normal"/>
-    <w:pPr>
-      <w:spacing w:after="0"/>
-    </w:pPr>
-    <w:rPr>
-      <w:sz w:val="22"/>
-    </w:rPr>
-  </w:style>
-  <w:style w:type="paragraph" w:styleId="Caption">
-    <w:name w:val="caption"/>
-    <w:basedOn w:val="Normal"/>
-    <w:next w:val="Normal"/>
-    <w:qFormat/>
-    <w:pPr>
-      <w:spacing w:before="120" w:after="120"/>
-    </w:pPr>
-    <w:rPr>
-      <w:b/>
-      <w:bCs/>
-    </w:rPr>
-  </w:style>
-  <w:style w:type="paragraph" w:customStyle="1" w:styleId="BIBandREF">
-    <w:name w:val="@BIBandREF"/>
-    <w:basedOn w:val="Normal"/>
-    <w:pPr>
-      <w:tabs>
-        <w:tab w:val="right" w:leader="dot" w:pos="10080"/>
-      </w:tabs>
-      <w:spacing w:after="0"/>
-      <w:ind w:left="2160" w:hanging="240"/>
-      <w:jc w:val="left"/>
-    </w:pPr>
-    <w:rPr>
-      <w:rFonts w:ascii="New York" w:hAnsi="New York"/>
-      <w:sz w:val="24"/>
-    </w:rPr>
-  </w:style>
-  <w:style w:type="character" w:styleId="FollowedHyperlink">
-    <w:name w:val="FollowedHyperlink"/>
-    <w:rPr>
-      <w:color w:val="800080"/>
-      <w:u w:val="single"/>
-    </w:rPr>
-  </w:style>
-  <w:style w:type="paragraph" w:styleId="BodyText">
-    <w:name w:val="Body Text"/>
-    <w:basedOn w:val="Normal"/>
-    <w:pPr>
-      <w:autoSpaceDE w:val="0"/>
-      <w:autoSpaceDN w:val="0"/>
-      <w:adjustRightInd w:val="0"/>
-      <w:spacing w:after="0"/>
-      <w:jc w:val="left"/>
-    </w:pPr>
-  </w:style>
-  <w:style w:type="paragraph" w:styleId="Header">
-    <w:name w:val="header"/>
-    <w:basedOn w:val="Normal"/>
-    <w:pPr>
-      <w:tabs>
-        <w:tab w:val="center" w:pos="4320"/>
-        <w:tab w:val="right" w:pos="8640"/>
-      </w:tabs>
-    </w:pPr>
-  </w:style>
-  <w:style w:type="paragraph" w:styleId="Footer">
-    <w:name w:val="footer"/>
-    <w:basedOn w:val="Normal"/>
-    <w:pPr>
-      <w:tabs>
-        <w:tab w:val="center" w:pos="4320"/>
-        <w:tab w:val="right" w:pos="8640"/>
-      </w:tabs>
-    </w:pPr>
-  </w:style>
-  <w:style w:type="character" w:styleId="PageNumber">
-    <w:name w:val="page number"/>
-    <w:basedOn w:val="DefaultParagraphFont"/>
-  </w:style>
-  <w:style w:type="paragraph" w:styleId="BodyTextIndent2">
-    <w:name w:val="Body Text Indent 2"/>
-    <w:basedOn w:val="Normal"/>
-    <w:pPr>
-      <w:ind w:left="360" w:hanging="360"/>
-    </w:pPr>
-  </w:style>
-  <w:style w:type="paragraph" w:styleId="PlainText">
-    <w:name w:val="Plain Text"/>
-    <w:basedOn w:val="Normal"/>
-    <w:pPr>
-      <w:spacing w:after="0"/>
-      <w:jc w:val="left"/>
-    </w:pPr>
-    <w:rPr>
-      <w:rFonts w:ascii="Courier New" w:hAnsi="Courier New"/>
-    </w:rPr>
-  </w:style>
-  <w:style w:type="paragraph" w:styleId="NormalWeb">
-    <w:name w:val="Normal (Web)"/>
-    <w:basedOn w:val="Normal"/>
-    <w:pPr>
-      <w:spacing w:before="100" w:beforeAutospacing="1" w:after="100" w:afterAutospacing="1"/>
-      <w:jc w:val="left"/>
-    </w:pPr>
-    <w:rPr>
-      <w:sz w:val="24"/>
-      <w:szCs w:val="24"/>
-    </w:rPr>
-  </w:style>
-  <w:style w:type="paragraph" w:styleId="BalloonText">
-    <w:name w:val="Balloon Text"/>
-    <w:basedOn w:val="Normal"/>
-    <w:semiHidden/>
-    <w:rPr>
-      <w:rFonts w:ascii="Tahoma" w:hAnsi="Tahoma" w:cs="Tahoma"/>
-      <w:sz w:val="16"/>
-      <w:szCs w:val="16"/>
-    </w:rPr>
-  </w:style>
-  <w:style w:type="character" w:styleId="CommentReference">
-    <w:name w:val="annotation reference"/>
-    <w:semiHidden/>
-    <w:rPr>
-      <w:sz w:val="16"/>
-      <w:szCs w:val="16"/>
-    </w:rPr>
-  </w:style>
-  <w:style w:type="paragraph" w:styleId="CommentText">
-    <w:name w:val="annotation text"/>
-    <w:basedOn w:val="Normal"/>
-    <w:semiHidden/>
-  </w:style>
-  <w:style w:type="paragraph" w:styleId="CommentSubject">
-    <w:name w:val="annotation subject"/>
-    <w:basedOn w:val="CommentText"/>
-    <w:next w:val="CommentText"/>
-    <w:semiHidden/>
-    <w:rPr>
-      <w:b/>
-      <w:bCs/>
-    </w:rPr>
-  </w:style>
-  <w:style w:type="paragraph" w:customStyle="1" w:styleId="Default">
-    <w:name w:val="Default"/>
-    <w:rsid w:val="00AB5048"/>
-    <w:pPr>
-      <w:autoSpaceDE w:val="0"/>
-      <w:autoSpaceDN w:val="0"/>
-      <w:adjustRightInd w:val="0"/>
-    </w:pPr>
-    <w:rPr>
-      <w:rFonts w:ascii="Arial" w:hAnsi="Arial" w:cs="Arial"/>
-      <w:color w:val="000000"/>
-      <w:sz w:val="24"/>
-      <w:szCs w:val="24"/>
-    </w:rPr>
-  </w:style>
-  <w:style w:type="paragraph" w:styleId="DocumentMap">
-    <w:name w:val="Document Map"/>
-    <w:basedOn w:val="Normal"/>
-    <w:semiHidden/>
-    <w:pPr>
-      <w:shd w:val="clear" w:color="auto" w:fill="000080"/>
-    </w:pPr>
-    <w:rPr>
-      <w:rFonts w:ascii="Tahoma" w:hAnsi="Tahoma" w:cs="Tahoma"/>
-    </w:rPr>
-  </w:style>
-  <w:style w:type="character" w:styleId="Strong">
-    <w:name w:val="Strong"/>
-    <w:basedOn w:val="DefaultParagraphFont"/>
-    <w:uiPriority w:val="22"/>
-    <w:qFormat/>
-    <w:rsid w:val="001B024B"/>
-    <w:rPr>
-      <w:b/>
-      <w:bCs/>
-    </w:rPr>
-  </w:style>
-</w:styles>
-</file>
-
-<file path=word/stylesWithEffects.xml><?xml version="1.0" encoding="utf-8"?>
-<w:styles xmlns:wpc="http://schemas.microsoft.com/office/word/2010/wordprocessingCanvas" xmlns:mc="http://schemas.openxmlformats.org/markup-compatibility/2006" xmlns:o="urn:schemas-microsoft-com:office:office" xmlns:r="http://schemas.openxmlformats.org/officeDocument/2006/relationships" xmlns:m="http://schemas.openxmlformats.org/officeDocument/2006/math" xmlns:v="urn:schemas-microsoft-com:vml" xmlns:wp14="http://schemas.microsoft.com/office/word/2010/wordprocessingDrawing" xmlns:wp="http://schemas.openxmlformats.org/drawingml/2006/wordprocessingDrawing" xmlns:w10="urn:schemas-microsoft-com:office:word" xmlns:w="http://schemas.openxmlformats.org/wordprocessingml/2006/main" xmlns:w14="http://schemas.microsoft.com/office/word/2010/wordml" xmlns:wpg="http://schemas.microsoft.com/office/word/2010/wordprocessingGroup" xmlns:wpi="http://schemas.microsoft.com/office/word/2010/wordprocessingInk" xmlns:wne="http://schemas.microsoft.com/office/word/2006/wordml" xmlns:wps="http://schemas.microsoft.com/office/word/2010/wordprocessingShape" mc:Ignorable="w14 wp14">
-  <w:docDefaults>
-    <w:rPrDefault>
-      <w:rPr>
-        <w:rFonts w:ascii="Times New Roman" w:eastAsia="Times New Roman" w:hAnsi="Times New Roman" w:cs="Times New Roman"/>
-        <w:lang w:val="en-US" w:eastAsia="en-US" w:bidi="ar-SA"/>
-      </w:rPr>
-    </w:rPrDefault>
-    <w:pPrDefault/>
-  </w:docDefaults>
-  <w:latentStyles w:defLockedState="0" w:defUIPriority="0" w:defSemiHidden="1" w:defUnhideWhenUsed="1" w:defQFormat="0" w:count="267">
-    <w:lsdException w:name="Normal" w:semiHidden="0" w:unhideWhenUsed="0" w:qFormat="1"/>
-    <w:lsdException w:name="heading 1" w:semiHidden="0" w:unhideWhenUsed="0" w:qFormat="1"/>
-    <w:lsdException w:name="heading 2" w:semiHidden="0" w:unhideWhenUsed="0" w:qFormat="1"/>
-    <w:lsdException w:name="heading 3" w:semiHidden="0" w:unhideWhenUsed="0" w:qFormat="1"/>
-    <w:lsdException w:name="heading 4" w:semiHidden="0" w:unhideWhenUsed="0" w:qFormat="1"/>
-    <w:lsdException w:name="heading 5" w:semiHidden="0" w:unhideWhenUsed="0" w:qFormat="1"/>
-    <w:lsdException w:name="heading 6" w:semiHidden="0" w:unhideWhenUsed="0" w:qFormat="1"/>
-    <w:lsdException w:name="heading 7" w:qFormat="1"/>
-    <w:lsdException w:name="heading 8" w:qFormat="1"/>
-    <w:lsdException w:name="heading 9" w:qFormat="1"/>
-    <w:lsdException w:name="caption" w:qFormat="1"/>
-    <w:lsdException w:name="List Number" w:semiHidden="0" w:unhideWhenUsed="0"/>
-    <w:lsdException w:name="List 4" w:semiHidden="0" w:unhideWhenUsed="0"/>
-    <w:lsdException w:name="List 5" w:semiHidden="0" w:unhideWhenUsed="0"/>
-    <w:lsdException w:name="Title" w:semiHidden="0" w:unhideWhenUsed="0" w:qFormat="1"/>
-    <w:lsdException w:name="Subtitle" w:semiHidden="0" w:unhideWhenUsed="0" w:qFormat="1"/>
-    <w:lsdException w:name="Salutation" w:semiHidden="0" w:unhideWhenUsed="0"/>
-    <w:lsdException w:name="Date" w:semiHidden="0" w:unhideWhenUsed="0"/>
-    <w:lsdException w:name="Body Text First Indent" w:semiHidden="0" w:unhideWhenUsed="0"/>
-    <w:lsdException w:name="Strong" w:semiHidden="0" w:uiPriority="22" w:unhideWhenUsed="0" w:qFormat="1"/>
-    <w:lsdException w:name="Emphasis" w:semiHidden="0" w:unhideWhenUsed="0" w:qFormat="1"/>
-    <w:lsdException w:name="Table Grid" w:semiHidden="0" w:unhideWhenUsed="0"/>
-    <w:lsdException w:name="Placeholder Text" w:uiPriority="99" w:unhideWhenUsed="0"/>
-    <w:lsdException w:name="No Spacing" w:semiHidden="0" w:uiPriority="1" w:unhideWhenUsed="0" w:qFormat="1"/>
-    <w:lsdException w:name="Light Shading" w:semiHidden="0" w:uiPriority="60" w:unhideWhenUsed="0"/>
-    <w:lsdException w:name="Light List" w:semiHidden="0" w:uiPriority="61" w:unhideWhenUsed="0"/>
-    <w:lsdException w:name="Light Grid" w:semiHidden="0" w:uiPriority="62" w:unhideWhenUsed="0"/>
-    <w:lsdException w:name="Medium Shading 1" w:semiHidden="0" w:uiPriority="63" w:unhideWhenUsed="0"/>
-    <w:lsdException w:name="Medium Shading 2" w:semiHidden="0" w:uiPriority="64" w:unhideWhenUsed="0"/>
-    <w:lsdException w:name="Medium List 1" w:semiHidden="0" w:uiPriority="65" w:unhideWhenUsed="0"/>
-    <w:lsdException w:name="Medium List 2" w:semiHidden="0" w:uiPriority="66" w:unhideWhenUsed="0"/>
-    <w:lsdException w:name="Medium Grid 1" w:semiHidden="0" w:uiPriority="67" w:unhideWhenUsed="0"/>
-    <w:lsdException w:name="Medium Grid 2" w:semiHidden="0" w:uiPriority="68" w:unhideWhenUsed="0"/>
-    <w:lsdException w:name="Medium Grid 3" w:semiHidden="0" w:uiPriority="69" w:unhideWhenUsed="0"/>
-    <w:lsdException w:name="Dark List" w:semiHidden="0" w:uiPriority="70" w:unhideWhenUsed="0"/>
-    <w:lsdException w:name="Colorful Shading" w:semiHidden="0" w:uiPriority="71" w:unhideWhenUsed="0"/>
-    <w:lsdException w:name="Colorful List" w:semiHidden="0" w:uiPriority="72" w:unhideWhenUsed="0"/>
-    <w:lsdException w:name="Colorful Grid" w:semiHidden="0" w:uiPriority="73" w:unhideWhenUsed="0"/>
-    <w:lsdException w:name="Light Shading Accent 1" w:semiHidden="0" w:uiPriority="60" w:unhideWhenUsed="0"/>
-    <w:lsdException w:name="Light List Accent 1" w:semiHidden="0" w:uiPriority="61" w:unhideWhenUsed="0"/>
-    <w:lsdException w:name="Light Grid Accent 1" w:semiHidden="0" w:uiPriority="62" w:unhideWhenUsed="0"/>
-    <w:lsdException w:name="Medium Shading 1 Accent 1" w:semiHidden="0" w:uiPriority="63" w:unhideWhenUsed="0"/>
-    <w:lsdException w:name="Medium Shading 2 Accent 1" w:semiHidden="0" w:uiPriority="64" w:unhideWhenUsed="0"/>
-    <w:lsdException w:name="Medium List 1 Accent 1" w:semiHidden="0" w:uiPriority="65" w:unhideWhenUsed="0"/>
-    <w:lsdException w:name="Revision" w:uiPriority="99" w:unhideWhenUsed="0"/>
-    <w:lsdException w:name="List Paragraph" w:semiHidden="0" w:uiPriority="34" w:unhideWhenUsed="0" w:qFormat="1"/>
-    <w:lsdException w:name="Quote" w:semiHidden="0" w:uiPriority="29" w:unhideWhenUsed="0" w:qFormat="1"/>
-    <w:lsdException w:name="Intense Quote" w:semiHidden="0" w:uiPriority="30" w:unhideWhenUsed="0" w:qFormat="1"/>
-    <w:lsdException w:name="Medium List 2 Accent 1" w:semiHidden="0" w:uiPriority="66" w:unhideWhenUsed="0"/>
-    <w:lsdException w:name="Medium Grid 1 Accent 1" w:semiHidden="0" w:uiPriority="67" w:unhideWhenUsed="0"/>
-    <w:lsdException w:name="Medium Grid 2 Accent 1" w:semiHidden="0" w:uiPriority="68" w:unhideWhenUsed="0"/>
-    <w:lsdException w:name="Medium Grid 3 Accent 1" w:semiHidden="0" w:uiPriority="69" w:unhideWhenUsed="0"/>
-    <w:lsdException w:name="Dark List Accent 1" w:semiHidden="0" w:uiPriority="70" w:unhideWhenUsed="0"/>
-    <w:lsdException w:name="Colorful Shading Accent 1" w:semiHidden="0" w:uiPriority="71" w:unhideWhenUsed="0"/>
-    <w:lsdException w:name="Colorful List Accent 1" w:semiHidden="0" w:uiPriority="72" w:unhideWhenUsed="0"/>
-    <w:lsdException w:name="Colorful Grid Accent 1" w:semiHidden="0" w:uiPriority="73" w:unhideWhenUsed="0"/>
-    <w:lsdException w:name="Light Shading Accent 2" w:semiHidden="0" w:uiPriority="60" w:unhideWhenUsed="0"/>
-    <w:lsdException w:name="Light List Accent 2" w:semiHidden="0" w:uiPriority="61" w:unhideWhenUsed="0"/>
-    <w:lsdException w:name="Light Grid Accent 2" w:semiHidden="0" w:uiPriority="62" w:unhideWhenUsed="0"/>
-    <w:lsdException w:name="Medium Shading 1 Accent 2" w:semiHidden="0" w:uiPriority="63" w:unhideWhenUsed="0"/>
-    <w:lsdException w:name="Medium Shading 2 Accent 2" w:semiHidden="0" w:uiPriority="64" w:unhideWhenUsed="0"/>
-    <w:lsdException w:name="Medium List 1 Accent 2" w:semiHidden="0" w:uiPriority="65" w:unhideWhenUsed="0"/>
-    <w:lsdException w:name="Medium List 2 Accent 2" w:semiHidden="0" w:uiPriority="66" w:unhideWhenUsed="0"/>
-    <w:lsdException w:name="Medium Grid 1 Accent 2" w:semiHidden="0" w:uiPriority="67" w:unhideWhenUsed="0"/>
-    <w:lsdException w:name="Medium Grid 2 Accent 2" w:semiHidden="0" w:uiPriority="68" w:unhideWhenUsed="0"/>
-    <w:lsdException w:name="Medium Grid 3 Accent 2" w:semiHidden="0" w:uiPriority="69" w:unhideWhenUsed="0"/>
-    <w:lsdException w:name="Dark List Accent 2" w:semiHidden="0" w:uiPriority="70" w:unhideWhenUsed="0"/>
-    <w:lsdException w:name="Colorful Shading Accent 2" w:semiHidden="0" w:uiPriority="71" w:unhideWhenUsed="0"/>
-    <w:lsdException w:name="Colorful List Accent 2" w:semiHidden="0" w:uiPriority="72" w:unhideWhenUsed="0"/>
-    <w:lsdException w:name="Colorful Grid Accent 2" w:semiHidden="0" w:uiPriority="73" w:unhideWhenUsed="0"/>
-    <w:lsdException w:name="Light Shading Accent 3" w:semiHidden="0" w:uiPriority="60" w:unhideWhenUsed="0"/>
-    <w:lsdException w:name="Light List Accent 3" w:semiHidden="0" w:uiPriority="61" w:unhideWhenUsed="0"/>
-    <w:lsdException w:name="Light Grid Accent 3" w:semiHidden="0" w:uiPriority="62" w:unhideWhenUsed="0"/>
-    <w:lsdException w:name="Medium Shading 1 Accent 3" w:semiHidden="0" w:uiPriority="63" w:unhideWhenUsed="0"/>
-    <w:lsdException w:name="Medium Shading 2 Accent 3" w:semiHidden="0" w:uiPriority="64" w:unhideWhenUsed="0"/>
-    <w:lsdException w:name="Medium List 1 Accent 3" w:semiHidden="0" w:uiPriority="65" w:unhideWhenUsed="0"/>
-    <w:lsdException w:name="Medium List 2 Accent 3" w:semiHidden="0" w:uiPriority="66" w:unhideWhenUsed="0"/>
-    <w:lsdException w:name="Medium Grid 1 Accent 3" w:semiHidden="0" w:uiPriority="67" w:unhideWhenUsed="0"/>
-    <w:lsdException w:name="Medium Grid 2 Accent 3" w:semiHidden="0" w:uiPriority="68" w:unhideWhenUsed="0"/>
-    <w:lsdException w:name="Medium Grid 3 Accent 3" w:semiHidden="0" w:uiPriority="69" w:unhideWhenUsed="0"/>
-    <w:lsdException w:name="Dark List Accent 3" w:semiHidden="0" w:uiPriority="70" w:unhideWhenUsed="0"/>
-    <w:lsdException w:name="Colorful Shading Accent 3" w:semiHidden="0" w:uiPriority="71" w:unhideWhenUsed="0"/>
-    <w:lsdException w:name="Colorful List Accent 3" w:semiHidden="0" w:uiPriority="72" w:unhideWhenUsed="0"/>
-    <w:lsdException w:name="Colorful Grid Accent 3" w:semiHidden="0" w:uiPriority="73" w:unhideWhenUsed="0"/>
-    <w:lsdException w:name="Light Shading Accent 4" w:semiHidden="0" w:uiPriority="60" w:unhideWhenUsed="0"/>
-    <w:lsdException w:name="Light List Accent 4" w:semiHidden="0" w:uiPriority="61" w:unhideWhenUsed="0"/>
-    <w:lsdException w:name="Light Grid Accent 4" w:semiHidden="0" w:uiPriority="62" w:unhideWhenUsed="0"/>
-    <w:lsdException w:name="Medium Shading 1 Accent 4" w:semiHidden="0" w:uiPriority="63" w:unhideWhenUsed="0"/>
-    <w:lsdException w:name="Medium Shading 2 Accent 4" w:semiHidden="0" w:uiPriority="64" w:unhideWhenUsed="0"/>
-    <w:lsdException w:name="Medium List 1 Accent 4" w:semiHidden="0" w:uiPriority="65" w:unhideWhenUsed="0"/>
-    <w:lsdException w:name="Medium List 2 Accent 4" w:semiHidden="0" w:uiPriority="66" w:unhideWhenUsed="0"/>
-    <w:lsdException w:name="Medium Grid 1 Accent 4" w:semiHidden="0" w:uiPriority="67" w:unhideWhenUsed="0"/>
-    <w:lsdException w:name="Medium Grid 2 Accent 4" w:semiHidden="0" w:uiPriority="68" w:unhideWhenUsed="0"/>
-    <w:lsdException w:name="Medium Grid 3 Accent 4" w:semiHidden="0" w:uiPriority="69" w:unhideWhenUsed="0"/>
-    <w:lsdException w:name="Dark List Accent 4" w:semiHidden="0" w:uiPriority="70" w:unhideWhenUsed="0"/>
-    <w:lsdException w:name="Colorful Shading Accent 4" w:semiHidden="0" w:uiPriority="71" w:unhideWhenUsed="0"/>
-    <w:lsdException w:name="Colorful List Accent 4" w:semiHidden="0" w:uiPriority="72" w:unhideWhenUsed="0"/>
-    <w:lsdException w:name="Colorful Grid Accent 4" w:semiHidden="0" w:uiPriority="73" w:unhideWhenUsed="0"/>
-    <w:lsdException w:name="Light Shading Accent 5" w:semiHidden="0" w:uiPriority="60" w:unhideWhenUsed="0"/>
-    <w:lsdException w:name="Light List Accent 5" w:semiHidden="0" w:uiPriority="61" w:unhideWhenUsed="0"/>
-    <w:lsdException w:name="Light Grid Accent 5" w:semiHidden="0" w:uiPriority="62" w:unhideWhenUsed="0"/>
-    <w:lsdException w:name="Medium Shading 1 Accent 5" w:semiHidden="0" w:uiPriority="63" w:unhideWhenUsed="0"/>
-    <w:lsdException w:name="Medium Shading 2 Accent 5" w:semiHidden="0" w:uiPriority="64" w:unhideWhenUsed="0"/>
-    <w:lsdException w:name="Medium List 1 Accent 5" w:semiHidden="0" w:uiPriority="65" w:unhideWhenUsed="0"/>
-    <w:lsdException w:name="Medium List 2 Accent 5" w:semiHidden="0" w:uiPriority="66" w:unhideWhenUsed="0"/>
-    <w:lsdException w:name="Medium Grid 1 Accent 5" w:semiHidden="0" w:uiPriority="67" w:unhideWhenUsed="0"/>
-    <w:lsdException w:name="Medium Grid 2 Accent 5" w:semiHidden="0" w:uiPriority="68" w:unhideWhenUsed="0"/>
-    <w:lsdException w:name="Medium Grid 3 Accent 5" w:semiHidden="0" w:uiPriority="69" w:unhideWhenUsed="0"/>
-    <w:lsdException w:name="Dark List Accent 5" w:semiHidden="0" w:uiPriority="70" w:unhideWhenUsed="0"/>
-    <w:lsdException w:name="Colorful Shading Accent 5" w:semiHidden="0" w:uiPriority="71" w:unhideWhenUsed="0"/>
-    <w:lsdException w:name="Colorful List Accent 5" w:semiHidden="0" w:uiPriority="72" w:unhideWhenUsed="0"/>
-    <w:lsdException w:name="Colorful Grid Accent 5" w:semiHidden="0" w:uiPriority="73" w:unhideWhenUsed="0"/>
-    <w:lsdException w:name="Light Shading Accent 6" w:semiHidden="0" w:uiPriority="60" w:unhideWhenUsed="0"/>
-    <w:lsdException w:name="Light List Accent 6" w:semiHidden="0" w:uiPriority="61" w:unhideWhenUsed="0"/>
-    <w:lsdException w:name="Light Grid Accent 6" w:semiHidden="0" w:uiPriority="62" w:unhideWhenUsed="0"/>
-    <w:lsdException w:name="Medium Shading 1 Accent 6" w:semiHidden="0" w:uiPriority="63" w:unhideWhenUsed="0"/>
-    <w:lsdException w:name="Medium Shading 2 Accent 6" w:semiHidden="0" w:uiPriority="64" w:unhideWhenUsed="0"/>
-    <w:lsdException w:name="Medium List 1 Accent 6" w:semiHidden="0" w:uiPriority="65" w:unhideWhenUsed="0"/>
-    <w:lsdException w:name="Medium List 2 Accent 6" w:semiHidden="0" w:uiPriority="66" w:unhideWhenUsed="0"/>
-    <w:lsdException w:name="Medium Grid 1 Accent 6" w:semiHidden="0" w:uiPriority="67" w:unhideWhenUsed="0"/>
-    <w:lsdException w:name="Medium Grid 2 Accent 6" w:semiHidden="0" w:uiPriority="68" w:unhideWhenUsed="0"/>
-    <w:lsdException w:name="Medium Grid 3 Accent 6" w:semiHidden="0" w:uiPriority="69" w:unhideWhenUsed="0"/>
-    <w:lsdException w:name="Dark List Accent 6" w:semiHidden="0" w:uiPriority="70" w:unhideWhenUsed="0"/>
-    <w:lsdException w:name="Colorful Shading Accent 6" w:semiHidden="0" w:uiPriority="71" w:unhideWhenUsed="0"/>
-    <w:lsdException w:name="Colorful List Accent 6" w:semiHidden="0" w:uiPriority="72" w:unhideWhenUsed="0"/>
-    <w:lsdException w:name="Colorful Grid Accent 6" w:semiHidden="0" w:uiPriority="73" w:unhideWhenUsed="0"/>
-    <w:lsdException w:name="Subtle Emphasis" w:semiHidden="0" w:uiPriority="19" w:unhideWhenUsed="0" w:qFormat="1"/>
-    <w:lsdException w:name="Intense Emphasis" w:semiHidden="0" w:uiPriority="21" w:unhideWhenUsed="0" w:qFormat="1"/>
-    <w:lsdException w:name="Subtle Reference" w:semiHidden="0" w:uiPriority="31" w:unhideWhenUsed="0" w:qFormat="1"/>
-    <w:lsdException w:name="Intense Reference" w:semiHidden="0" w:uiPriority="32" w:unhideWhenUsed="0" w:qFormat="1"/>
-    <w:lsdException w:name="Book Title" w:semiHidden="0" w:uiPriority="33" w:unhideWhenUsed="0" w:qFormat="1"/>
-    <w:lsdException w:name="Bibliography" w:uiPriority="37"/>
-    <w:lsdException w:name="TOC Heading" w:uiPriority="39" w:qFormat="1"/>
+  <w:latentStyles w:defLockedState="0" w:defUIPriority="0" w:defSemiHidden="0" w:defUnhideWhenUsed="0" w:defQFormat="0" w:count="376">
+    <w:lsdException w:name="Normal" w:qFormat="1"/>
+    <w:lsdException w:name="heading 1" w:qFormat="1"/>
+    <w:lsdException w:name="heading 2" w:qFormat="1"/>
+    <w:lsdException w:name="heading 3" w:qFormat="1"/>
+    <w:lsdException w:name="heading 4" w:qFormat="1"/>
+    <w:lsdException w:name="heading 5" w:qFormat="1"/>
+    <w:lsdException w:name="heading 6" w:qFormat="1"/>
+    <w:lsdException w:name="heading 7" w:semiHidden="1" w:unhideWhenUsed="1" w:qFormat="1"/>
+    <w:lsdException w:name="heading 8" w:semiHidden="1" w:unhideWhenUsed="1" w:qFormat="1"/>
+    <w:lsdException w:name="heading 9" w:semiHidden="1" w:unhideWhenUsed="1" w:qFormat="1"/>
+    <w:lsdException w:name="index 1" w:semiHidden="1" w:unhideWhenUsed="1"/>
+    <w:lsdException w:name="index 2" w:semiHidden="1" w:unhideWhenUsed="1"/>
+    <w:lsdException w:name="index 3" w:semiHidden="1" w:unhideWhenUsed="1"/>
+    <w:lsdException w:name="index 4" w:semiHidden="1" w:unhideWhenUsed="1"/>
+    <w:lsdException w:name="index 5" w:semiHidden="1" w:unhideWhenUsed="1"/>
+    <w:lsdException w:name="index 6" w:semiHidden="1" w:unhideWhenUsed="1"/>
+    <w:lsdException w:name="index 7" w:semiHidden="1" w:unhideWhenUsed="1"/>
+    <w:lsdException w:name="index 8" w:semiHidden="1" w:unhideWhenUsed="1"/>
+    <w:lsdException w:name="index 9" w:semiHidden="1" w:unhideWhenUsed="1"/>
+    <w:lsdException w:name="toc 1" w:semiHidden="1" w:unhideWhenUsed="1"/>
+    <w:lsdException w:name="toc 2" w:semiHidden="1" w:unhideWhenUsed="1"/>
+    <w:lsdException w:name="toc 3" w:semiHidden="1" w:unhideWhenUsed="1"/>
+    <w:lsdException w:name="toc 4" w:semiHidden="1" w:unhideWhenUsed="1"/>
+    <w:lsdException w:name="toc 5" w:semiHidden="1" w:unhideWhenUsed="1"/>
+    <w:lsdException w:name="toc 6" w:semiHidden="1" w:unhideWhenUsed="1"/>
+    <w:lsdException w:name="toc 7" w:semiHidden="1" w:unhideWhenUsed="1"/>
+    <w:lsdException w:name="toc 8" w:semiHidden="1" w:unhideWhenUsed="1"/>
+    <w:lsdException w:name="toc 9" w:semiHidden="1" w:unhideWhenUsed="1"/>
+    <w:lsdException w:name="Normal Indent" w:semiHidden="1" w:unhideWhenUsed="1"/>
+    <w:lsdException w:name="footnote text" w:semiHidden="1" w:unhideWhenUsed="1"/>
+    <w:lsdException w:name="annotation text" w:semiHidden="1" w:unhideWhenUsed="1"/>
+    <w:lsdException w:name="header" w:semiHidden="1" w:unhideWhenUsed="1"/>
+    <w:lsdException w:name="footer" w:semiHidden="1" w:unhideWhenUsed="1"/>
+    <w:lsdException w:name="index heading" w:semiHidden="1" w:unhideWhenUsed="1"/>
+    <w:lsdException w:name="caption" w:semiHidden="1" w:unhideWhenUsed="1" w:qFormat="1"/>
+    <w:lsdException w:name="table of figures" w:semiHidden="1" w:unhideWhenUsed="1"/>
+    <w:lsdException w:name="envelope address" w:semiHidden="1" w:unhideWhenUsed="1"/>
+    <w:lsdException w:name="envelope return" w:semiHidden="1" w:unhideWhenUsed="1"/>
+    <w:lsdException w:name="footnote reference" w:semiHidden="1" w:unhideWhenUsed="1"/>
+    <w:lsdException w:name="annotation reference" w:semiHidden="1" w:unhideWhenUsed="1"/>
+    <w:lsdException w:name="line number" w:semiHidden="1" w:unhideWhenUsed="1"/>
+    <w:lsdException w:name="page number" w:semiHidden="1" w:unhideWhenUsed="1"/>
+    <w:lsdException w:name="endnote reference" w:semiHidden="1" w:unhideWhenUsed="1"/>
+    <w:lsdException w:name="endnote text" w:semiHidden="1" w:unhideWhenUsed="1"/>
+    <w:lsdException w:name="table of authorities" w:semiHidden="1" w:unhideWhenUsed="1"/>
+    <w:lsdException w:name="macro" w:semiHidden="1" w:unhideWhenUsed="1"/>
+    <w:lsdException w:name="toa heading" w:semiHidden="1" w:unhideWhenUsed="1"/>
+    <w:lsdException w:name="List" w:semiHidden="1" w:unhideWhenUsed="1"/>
+    <w:lsdException w:name="List Bullet" w:semiHidden="1" w:unhideWhenUsed="1"/>
+    <w:lsdException w:name="List 2" w:semiHidden="1" w:unhideWhenUsed="1"/>
+    <w:lsdException w:name="List 3" w:semiHidden="1" w:unhideWhenUsed="1"/>
+    <w:lsdException w:name="List Bullet 2" w:semiHidden="1" w:unhideWhenUsed="1"/>
+    <w:lsdException w:name="List Bullet 3" w:semiHidden="1" w:unhideWhenUsed="1"/>
+    <w:lsdException w:name="List Bullet 4" w:semiHidden="1" w:unhideWhenUsed="1"/>
+    <w:lsdException w:name="List Bullet 5" w:semiHidden="1" w:unhideWhenUsed="1"/>
+    <w:lsdException w:name="List Number 2" w:semiHidden="1" w:unhideWhenUsed="1"/>
+    <w:lsdException w:name="List Number 3" w:semiHidden="1" w:unhideWhenUsed="1"/>
+    <w:lsdException w:name="List Number 4" w:semiHidden="1" w:unhideWhenUsed="1"/>
+    <w:lsdException w:name="List Number 5" w:semiHidden="1" w:unhideWhenUsed="1"/>
+    <w:lsdException w:name="Title" w:qFormat="1"/>
+    <w:lsdException w:name="Closing" w:semiHidden="1" w:unhideWhenUsed="1"/>
+    <w:lsdException w:name="Signature" w:semiHidden="1" w:unhideWhenUsed="1"/>
+    <w:lsdException w:name="Default Paragraph Font" w:semiHidden="1" w:unhideWhenUsed="1"/>
+    <w:lsdException w:name="Body Text" w:semiHidden="1" w:unhideWhenUsed="1"/>
+    <w:lsdException w:name="Body Text Indent" w:semiHidden="1" w:unhideWhenUsed="1"/>
+    <w:lsdException w:name="List Continue" w:semiHidden="1" w:unhideWhenUsed="1"/>
+    <w:lsdException w:name="List Continue 2" w:semiHidden="1" w:unhideWhenUsed="1"/>
+    <w:lsdException w:name="List Continue 3" w:semiHidden="1" w:unhideWhenUsed="1"/>
+    <w:lsdException w:name="List Continue 4" w:semiHidden="1" w:unhideWhenUsed="1"/>
+    <w:lsdException w:name="List Continue 5" w:semiHidden="1" w:unhideWhenUsed="1"/>
+    <w:lsdException w:name="Message Header" w:semiHidden="1" w:unhideWhenUsed="1"/>
+    <w:lsdException w:name="Subtitle" w:qFormat="1"/>
+    <w:lsdException w:name="Body Text First Indent 2" w:semiHidden="1" w:unhideWhenUsed="1"/>
+    <w:lsdException w:name="Note Heading" w:semiHidden="1" w:unhideWhenUsed="1"/>
+    <w:lsdException w:name="Body Text 2" w:semiHidden="1" w:unhideWhenUsed="1"/>
+    <w:lsdException w:name="Body Text 3" w:semiHidden="1" w:unhideWhenUsed="1"/>
+    <w:lsdException w:name="Body Text Indent 2" w:semiHidden="1" w:unhideWhenUsed="1"/>
+    <w:lsdException w:name="Body Text Indent 3" w:semiHidden="1" w:unhideWhenUsed="1"/>
+    <w:lsdException w:name="Block Text" w:semiHidden="1" w:unhideWhenUsed="1"/>
+    <w:lsdException w:name="Hyperlink" w:semiHidden="1" w:unhideWhenUsed="1"/>
+    <w:lsdException w:name="FollowedHyperlink" w:semiHidden="1" w:unhideWhenUsed="1"/>
+    <w:lsdException w:name="Strong" w:uiPriority="22" w:qFormat="1"/>
+    <w:lsdException w:name="Emphasis" w:qFormat="1"/>
+    <w:lsdException w:name="Document Map" w:semiHidden="1" w:unhideWhenUsed="1"/>
+    <w:lsdException w:name="Plain Text" w:semiHidden="1" w:unhideWhenUsed="1"/>
+    <w:lsdException w:name="E-mail Signature" w:semiHidden="1" w:unhideWhenUsed="1"/>
+    <w:lsdException w:name="HTML Top of Form" w:semiHidden="1" w:unhideWhenUsed="1"/>
+    <w:lsdException w:name="HTML Bottom of Form" w:semiHidden="1" w:unhideWhenUsed="1"/>
+    <w:lsdException w:name="Normal (Web)" w:semiHidden="1" w:unhideWhenUsed="1"/>
+    <w:lsdException w:name="HTML Acronym" w:semiHidden="1" w:unhideWhenUsed="1"/>
+    <w:lsdException w:name="HTML Address" w:semiHidden="1" w:unhideWhenUsed="1"/>
+    <w:lsdException w:name="HTML Cite" w:semiHidden="1" w:unhideWhenUsed="1"/>
+    <w:lsdException w:name="HTML Code" w:semiHidden="1" w:unhideWhenUsed="1"/>
+    <w:lsdException w:name="HTML Definition" w:semiHidden="1" w:unhideWhenUsed="1"/>
+    <w:lsdException w:name="HTML Keyboard" w:semiHidden="1" w:unhideWhenUsed="1"/>
+    <w:lsdException w:name="HTML Preformatted" w:semiHidden="1" w:unhideWhenUsed="1"/>
+    <w:lsdException w:name="HTML Sample" w:semiHidden="1" w:unhideWhenUsed="1"/>
+    <w:lsdException w:name="HTML Typewriter" w:semiHidden="1" w:unhideWhenUsed="1"/>
+    <w:lsdException w:name="HTML Variable" w:semiHidden="1" w:unhideWhenUsed="1"/>
+    <w:lsdException w:name="Normal Table" w:semiHidden="1" w:unhideWhenUsed="1"/>
+    <w:lsdException w:name="annotation subject" w:semiHidden="1" w:unhideWhenUsed="1"/>
+    <w:lsdException w:name="No List" w:semiHidden="1" w:unhideWhenUsed="1"/>
+    <w:lsdException w:name="Outline List 1" w:semiHidden="1" w:unhideWhenUsed="1"/>
+    <w:lsdException w:name="Outline List 2" w:semiHidden="1" w:unhideWhenUsed="1"/>
+    <w:lsdException w:name="Outline List 3" w:semiHidden="1" w:unhideWhenUsed="1"/>
+    <w:lsdException w:name="Table Simple 1" w:semiHidden="1" w:unhideWhenUsed="1"/>
+    <w:lsdException w:name="Table Simple 2" w:semiHidden="1" w:unhideWhenUsed="1"/>
+    <w:lsdException w:name="Table Simple 3" w:semiHidden="1" w:unhideWhenUsed="1"/>
+    <w:lsdException w:name="Table Classic 1" w:semiHidden="1" w:unhideWhenUsed="1"/>
+    <w:lsdException w:name="Table Classic 2" w:semiHidden="1" w:unhideWhenUsed="1"/>
+    <w:lsdException w:name="Table Classic 3" w:semiHidden="1" w:unhideWhenUsed="1"/>
+    <w:lsdException w:name="Table Classic 4" w:semiHidden="1" w:unhideWhenUsed="1"/>
+    <w:lsdException w:name="Table Colorful 1" w:semiHidden="1" w:unhideWhenUsed="1"/>
+    <w:lsdException w:name="Table Colorful 2" w:semiHidden="1" w:unhideWhenUsed="1"/>
+    <w:lsdException w:name="Table Colorful 3" w:semiHidden="1" w:unhideWhenUsed="1"/>
+    <w:lsdException w:name="Table Columns 1" w:semiHidden="1" w:unhideWhenUsed="1"/>
+    <w:lsdException w:name="Table Columns 2" w:semiHidden="1" w:unhideWhenUsed="1"/>
+    <w:lsdException w:name="Table Columns 3" w:semiHidden="1" w:unhideWhenUsed="1"/>
+    <w:lsdException w:name="Table Columns 4" w:semiHidden="1" w:unhideWhenUsed="1"/>
+    <w:lsdException w:name="Table Columns 5" w:semiHidden="1" w:unhideWhenUsed="1"/>
+    <w:lsdException w:name="Table Grid 1" w:semiHidden="1" w:unhideWhenUsed="1"/>
+    <w:lsdException w:name="Table Grid 2" w:semiHidden="1" w:unhideWhenUsed="1"/>
+    <w:lsdException w:name="Table Grid 3" w:semiHidden="1" w:unhideWhenUsed="1"/>
+    <w:lsdException w:name="Table Grid 4" w:semiHidden="1" w:unhideWhenUsed="1"/>
+    <w:lsdException w:name="Table Grid 5" w:semiHidden="1" w:unhideWhenUsed="1"/>
+    <w:lsdException w:name="Table Grid 6" w:semiHidden="1" w:unhideWhenUsed="1"/>
+    <w:lsdException w:name="Table Grid 7" w:semiHidden="1" w:unhideWhenUsed="1"/>
+    <w:lsdException w:name="Table Grid 8" w:semiHidden="1" w:unhideWhenUsed="1"/>
+    <w:lsdException w:name="Table List 1" w:semiHidden="1" w:unhideWhenUsed="1"/>
+    <w:lsdException w:name="Table List 2" w:semiHidden="1" w:unhideWhenUsed="1"/>
+    <w:lsdException w:name="Table List 3" w:semiHidden="1" w:unhideWhenUsed="1"/>
+    <w:lsdException w:name="Table List 4" w:semiHidden="1" w:unhideWhenUsed="1"/>
+    <w:lsdException w:name="Table List 5" w:semiHidden="1" w:unhideWhenUsed="1"/>
+    <w:lsdException w:name="Table List 6" w:semiHidden="1" w:unhideWhenUsed="1"/>
+    <w:lsdException w:name="Table List 7" w:semiHidden="1" w:unhideWhenUsed="1"/>
+    <w:lsdException w:name="Table List 8" w:semiHidden="1" w:unhideWhenUsed="1"/>
+    <w:lsdException w:name="Table 3D effects 1" w:semiHidden="1" w:unhideWhenUsed="1"/>
+    <w:lsdException w:name="Table 3D effects 2" w:semiHidden="1" w:unhideWhenUsed="1"/>
+    <w:lsdException w:name="Table 3D effects 3" w:semiHidden="1" w:unhideWhenUsed="1"/>
+    <w:lsdException w:name="Table Contemporary" w:semiHidden="1" w:unhideWhenUsed="1"/>
+    <w:lsdException w:name="Table Elegant" w:semiHidden="1" w:unhideWhenUsed="1"/>
+    <w:lsdException w:name="Table Professional" w:semiHidden="1" w:unhideWhenUsed="1"/>
+    <w:lsdException w:name="Table Subtle 1" w:semiHidden="1" w:unhideWhenUsed="1"/>
+    <w:lsdException w:name="Table Subtle 2" w:semiHidden="1" w:unhideWhenUsed="1"/>
+    <w:lsdException w:name="Table Web 1" w:semiHidden="1" w:unhideWhenUsed="1"/>
+    <w:lsdException w:name="Table Web 2" w:semiHidden="1" w:unhideWhenUsed="1"/>
+    <w:lsdException w:name="Table Web 3" w:semiHidden="1" w:unhideWhenUsed="1"/>
+    <w:lsdException w:name="Balloon Text" w:semiHidden="1" w:unhideWhenUsed="1"/>
+    <w:lsdException w:name="Table Theme" w:semiHidden="1" w:unhideWhenUsed="1"/>
+    <w:lsdException w:name="Placeholder Text" w:semiHidden="1" w:uiPriority="99"/>
+    <w:lsdException w:name="No Spacing" w:uiPriority="1" w:qFormat="1"/>
+    <w:lsdException w:name="Light Shading" w:uiPriority="60"/>
+    <w:lsdException w:name="Light List" w:uiPriority="61"/>
+    <w:lsdException w:name="Light Grid" w:uiPriority="62"/>
+    <w:lsdException w:name="Medium Shading 1" w:uiPriority="63"/>
+    <w:lsdException w:name="Medium Shading 2" w:uiPriority="64"/>
+    <w:lsdException w:name="Medium List 1" w:uiPriority="65"/>
+    <w:lsdException w:name="Medium List 2" w:uiPriority="66"/>
+    <w:lsdException w:name="Medium Grid 1" w:uiPriority="67"/>
+    <w:lsdException w:name="Medium Grid 2" w:uiPriority="68"/>
+    <w:lsdException w:name="Medium Grid 3" w:uiPriority="69"/>
+    <w:lsdException w:name="Dark List" w:uiPriority="70"/>
+    <w:lsdException w:name="Colorful Shading" w:uiPriority="71"/>
+    <w:lsdException w:name="Colorful List" w:uiPriority="72"/>
+    <w:lsdException w:name="Colorful Grid" w:uiPriority="73"/>
+    <w:lsdException w:name="Light Shading Accent 1" w:uiPriority="60"/>
+    <w:lsdException w:name="Light List Accent 1" w:uiPriority="61"/>
+    <w:lsdException w:name="Light Grid Accent 1" w:uiPriority="62"/>
+    <w:lsdException w:name="Medium Shading 1 Accent 1" w:uiPriority="63"/>
+    <w:lsdException w:name="Medium Shading 2 Accent 1" w:uiPriority="64"/>
+    <w:lsdException w:name="Medium List 1 Accent 1" w:uiPriority="65"/>
+    <w:lsdException w:name="Revision" w:semiHidden="1" w:uiPriority="99"/>
+    <w:lsdException w:name="List Paragraph" w:uiPriority="34" w:qFormat="1"/>
+    <w:lsdException w:name="Quote" w:uiPriority="29" w:qFormat="1"/>
+    <w:lsdException w:name="Intense Quote" w:uiPriority="30" w:qFormat="1"/>
+    <w:lsdException w:name="Medium List 2 Accent 1" w:uiPriority="66"/>
+    <w:lsdException w:name="Medium Grid 1 Accent 1" w:uiPriority="67"/>
+    <w:lsdException w:name="Medium Grid 2 Accent 1" w:uiPriority="68"/>
+    <w:lsdException w:name="Medium Grid 3 Accent 1" w:uiPriority="69"/>
+    <w:lsdException w:name="Dark List Accent 1" w:uiPriority="70"/>
+    <w:lsdException w:name="Colorful Shading Accent 1" w:uiPriority="71"/>
+    <w:lsdException w:name="Colorful List Accent 1" w:uiPriority="72"/>
+    <w:lsdException w:name="Colorful Grid Accent 1" w:uiPriority="73"/>
+    <w:lsdException w:name="Light Shading Accent 2" w:uiPriority="60"/>
+    <w:lsdException w:name="Light List Accent 2" w:uiPriority="61"/>
+    <w:lsdException w:name="Light Grid Accent 2" w:uiPriority="62"/>
+    <w:lsdException w:name="Medium Shading 1 Accent 2" w:uiPriority="63"/>
+    <w:lsdException w:name="Medium Shading 2 Accent 2" w:uiPriority="64"/>
+    <w:lsdException w:name="Medium List 1 Accent 2" w:uiPriority="65"/>
+    <w:lsdException w:name="Medium List 2 Accent 2" w:uiPriority="66"/>
+    <w:lsdException w:name="Medium Grid 1 Accent 2" w:uiPriority="67"/>
+    <w:lsdException w:name="Medium Grid 2 Accent 2" w:uiPriority="68"/>
+    <w:lsdException w:name="Medium Grid 3 Accent 2" w:uiPriority="69"/>
+    <w:lsdException w:name="Dark List Accent 2" w:uiPriority="70"/>
+    <w:lsdException w:name="Colorful Shading Accent 2" w:uiPriority="71"/>
+    <w:lsdException w:name="Colorful List Accent 2" w:uiPriority="72"/>
+    <w:lsdException w:name="Colorful Grid Accent 2" w:uiPriority="73"/>
+    <w:lsdException w:name="Light Shading Accent 3" w:uiPriority="60"/>
+    <w:lsdException w:name="Light List Accent 3" w:uiPriority="61"/>
+    <w:lsdException w:name="Light Grid Accent 3" w:uiPriority="62"/>
+    <w:lsdException w:name="Medium Shading 1 Accent 3" w:uiPriority="63"/>
+    <w:lsdException w:name="Medium Shading 2 Accent 3" w:uiPriority="64"/>
+    <w:lsdException w:name="Medium List 1 Accent 3" w:uiPriority="65"/>
+    <w:lsdException w:name="Medium List 2 Accent 3" w:uiPriority="66"/>
+    <w:lsdException w:name="Medium Grid 1 Accent 3" w:uiPriority="67"/>
+    <w:lsdException w:name="Medium Grid 2 Accent 3" w:uiPriority="68"/>
+    <w:lsdException w:name="Medium Grid 3 Accent 3" w:uiPriority="69"/>
+    <w:lsdException w:name="Dark List Accent 3" w:uiPriority="70"/>
+    <w:lsdException w:name="Colorful Shading Accent 3" w:uiPriority="71"/>
+    <w:lsdException w:name="Colorful List Accent 3" w:uiPriority="72"/>
+    <w:lsdException w:name="Colorful Grid Accent 3" w:uiPriority="73"/>
+    <w:lsdException w:name="Light Shading Accent 4" w:uiPriority="60"/>
+    <w:lsdException w:name="Light List Accent 4" w:uiPriority="61"/>
+    <w:lsdException w:name="Light Grid Accent 4" w:uiPriority="62"/>
+    <w:lsdException w:name="Medium Shading 1 Accent 4" w:uiPriority="63"/>
+    <w:lsdException w:name="Medium Shading 2 Accent 4" w:uiPriority="64"/>
+    <w:lsdException w:name="Medium List 1 Accent 4" w:uiPriority="65"/>
+    <w:lsdException w:name="Medium List 2 Accent 4" w:uiPriority="66"/>
+    <w:lsdException w:name="Medium Grid 1 Accent 4" w:uiPriority="67"/>
+    <w:lsdException w:name="Medium Grid 2 Accent 4" w:uiPriority="68"/>
+    <w:lsdException w:name="Medium Grid 3 Accent 4" w:uiPriority="69"/>
+    <w:lsdException w:name="Dark List Accent 4" w:uiPriority="70"/>
+    <w:lsdException w:name="Colorful Shading Accent 4" w:uiPriority="71"/>
+    <w:lsdException w:name="Colorful List Accent 4" w:uiPriority="72"/>
+    <w:lsdException w:name="Colorful Grid Accent 4" w:uiPriority="73"/>
+    <w:lsdException w:name="Light Shading Accent 5" w:uiPriority="60"/>
+    <w:lsdException w:name="Light List Accent 5" w:uiPriority="61"/>
+    <w:lsdException w:name="Light Grid Accent 5" w:uiPriority="62"/>
+    <w:lsdException w:name="Medium Shading 1 Accent 5" w:uiPriority="63"/>
+    <w:lsdException w:name="Medium Shading 2 Accent 5" w:uiPriority="64"/>
+    <w:lsdException w:name="Medium List 1 Accent 5" w:uiPriority="65"/>
+    <w:lsdException w:name="Medium List 2 Accent 5" w:uiPriority="66"/>
+    <w:lsdException w:name="Medium Grid 1 Accent 5" w:uiPriority="67"/>
+    <w:lsdException w:name="Medium Grid 2 Accent 5" w:uiPriority="68"/>
+    <w:lsdException w:name="Medium Grid 3 Accent 5" w:uiPriority="69"/>
+    <w:lsdException w:name="Dark List Accent 5" w:uiPriority="70"/>
+    <w:lsdException w:name="Colorful Shading Accent 5" w:uiPriority="71"/>
+    <w:lsdException w:name="Colorful List Accent 5" w:uiPriority="72"/>
+    <w:lsdException w:name="Colorful Grid Accent 5" w:uiPriority="73"/>
+    <w:lsdException w:name="Light Shading Accent 6" w:uiPriority="60"/>
+    <w:lsdException w:name="Light List Accent 6" w:uiPriority="61"/>
+    <w:lsdException w:name="Light Grid Accent 6" w:uiPriority="62"/>
+    <w:lsdException w:name="Medium Shading 1 Accent 6" w:uiPriority="63"/>
+    <w:lsdException w:name="Medium Shading 2 Accent 6" w:uiPriority="64"/>
+    <w:lsdException w:name="Medium List 1 Accent 6" w:uiPriority="65"/>
+    <w:lsdException w:name="Medium List 2 Accent 6" w:uiPriority="66"/>
+    <w:lsdException w:name="Medium Grid 1 Accent 6" w:uiPriority="67"/>
+    <w:lsdException w:name="Medium Grid 2 Accent 6" w:uiPriority="68"/>
+    <w:lsdException w:name="Medium Grid 3 Accent 6" w:uiPriority="69"/>
+    <w:lsdException w:name="Dark List Accent 6" w:uiPriority="70"/>
+    <w:lsdException w:name="Colorful Shading Accent 6" w:uiPriority="71"/>
+    <w:lsdException w:name="Colorful List Accent 6" w:uiPriority="72"/>
+    <w:lsdException w:name="Colorful Grid Accent 6" w:uiPriority="73"/>
+    <w:lsdException w:name="Subtle Emphasis" w:uiPriority="19" w:qFormat="1"/>
+    <w:lsdException w:name="Intense Emphasis" w:uiPriority="21" w:qFormat="1"/>
+    <w:lsdException w:name="Subtle Reference" w:uiPriority="31" w:qFormat="1"/>
+    <w:lsdException w:name="Intense Reference" w:uiPriority="32" w:qFormat="1"/>
+    <w:lsdException w:name="Book Title" w:uiPriority="33" w:qFormat="1"/>
+    <w:lsdException w:name="Bibliography" w:semiHidden="1" w:uiPriority="37" w:unhideWhenUsed="1"/>
+    <w:lsdException w:name="TOC Heading" w:semiHidden="1" w:uiPriority="39" w:unhideWhenUsed="1" w:qFormat="1"/>
+    <w:lsdException w:name="Plain Table 1" w:uiPriority="41"/>
+    <w:lsdException w:name="Plain Table 2" w:uiPriority="42"/>
+    <w:lsdException w:name="Plain Table 3" w:uiPriority="43"/>
+    <w:lsdException w:name="Plain Table 4" w:uiPriority="44"/>
+    <w:lsdException w:name="Plain Table 5" w:uiPriority="45"/>
+    <w:lsdException w:name="Grid Table Light" w:uiPriority="40"/>
+    <w:lsdException w:name="Grid Table 1 Light" w:uiPriority="46"/>
+    <w:lsdException w:name="Grid Table 2" w:uiPriority="47"/>
+    <w:lsdException w:name="Grid Table 3" w:uiPriority="48"/>
+    <w:lsdException w:name="Grid Table 4" w:uiPriority="49"/>
+    <w:lsdException w:name="Grid Table 5 Dark" w:uiPriority="50"/>
+    <w:lsdException w:name="Grid Table 6 Colorful" w:uiPriority="51"/>
+    <w:lsdException w:name="Grid Table 7 Colorful" w:uiPriority="52"/>
+    <w:lsdException w:name="Grid Table 1 Light Accent 1" w:uiPriority="46"/>
+    <w:lsdException w:name="Grid Table 2 Accent 1" w:uiPriority="47"/>
+    <w:lsdException w:name="Grid Table 3 Accent 1" w:uiPriority="48"/>
+    <w:lsdException w:name="Grid Table 4 Accent 1" w:uiPriority="49"/>
+    <w:lsdException w:name="Grid Table 5 Dark Accent 1" w:uiPriority="50"/>
+    <w:lsdException w:name="Grid Table 6 Colorful Accent 1" w:uiPriority="51"/>
+    <w:lsdException w:name="Grid Table 7 Colorful Accent 1" w:uiPriority="52"/>
+    <w:lsdException w:name="Grid Table 1 Light Accent 2" w:uiPriority="46"/>
+    <w:lsdException w:name="Grid Table 2 Accent 2" w:uiPriority="47"/>
+    <w:lsdException w:name="Grid Table 3 Accent 2" w:uiPriority="48"/>
+    <w:lsdException w:name="Grid Table 4 Accent 2" w:uiPriority="49"/>
+    <w:lsdException w:name="Grid Table 5 Dark Accent 2" w:uiPriority="50"/>
+    <w:lsdException w:name="Grid Table 6 Colorful Accent 2" w:uiPriority="51"/>
+    <w:lsdException w:name="Grid Table 7 Colorful Accent 2" w:uiPriority="52"/>
+    <w:lsdException w:name="Grid Table 1 Light Accent 3" w:uiPriority="46"/>
+    <w:lsdException w:name="Grid Table 2 Accent 3" w:uiPriority="47"/>
+    <w:lsdException w:name="Grid Table 3 Accent 3" w:uiPriority="48"/>
+    <w:lsdException w:name="Grid Table 4 Accent 3" w:uiPriority="49"/>
+    <w:lsdException w:name="Grid Table 5 Dark Accent 3" w:uiPriority="50"/>
+    <w:lsdException w:name="Grid Table 6 Colorful Accent 3" w:uiPriority="51"/>
+    <w:lsdException w:name="Grid Table 7 Colorful Accent 3" w:uiPriority="52"/>
+    <w:lsdException w:name="Grid Table 1 Light Accent 4" w:uiPriority="46"/>
+    <w:lsdException w:name="Grid Table 2 Accent 4" w:uiPriority="47"/>
+    <w:lsdException w:name="Grid Table 3 Accent 4" w:uiPriority="48"/>
+    <w:lsdException w:name="Grid Table 4 Accent 4" w:uiPriority="49"/>
+    <w:lsdException w:name="Grid Table 5 Dark Accent 4" w:uiPriority="50"/>
+    <w:lsdException w:name="Grid Table 6 Colorful Accent 4" w:uiPriority="51"/>
+    <w:lsdException w:name="Grid Table 7 Colorful Accent 4" w:uiPriority="52"/>
+    <w:lsdException w:name="Grid Table 1 Light Accent 5" w:uiPriority="46"/>
+    <w:lsdException w:name="Grid Table 2 Accent 5" w:uiPriority="47"/>
+    <w:lsdException w:name="Grid Table 3 Accent 5" w:uiPriority="48"/>
+    <w:lsdException w:name="Grid Table 4 Accent 5" w:uiPriority="49"/>
+    <w:lsdException w:name="Grid Table 5 Dark Accent 5" w:uiPriority="50"/>
+    <w:lsdException w:name="Grid Table 6 Colorful Accent 5" w:uiPriority="51"/>
+    <w:lsdException w:name="Grid Table 7 Colorful Accent 5" w:uiPriority="52"/>
+    <w:lsdException w:name="Grid Table 1 Light Accent 6" w:uiPriority="46"/>
+    <w:lsdException w:name="Grid Table 2 Accent 6" w:uiPriority="47"/>
+    <w:lsdException w:name="Grid Table 3 Accent 6" w:uiPriority="48"/>
+    <w:lsdException w:name="Grid Table 4 Accent 6" w:uiPriority="49"/>
+    <w:lsdException w:name="Grid Table 5 Dark Accent 6" w:uiPriority="50"/>
+    <w:lsdException w:name="Grid Table 6 Colorful Accent 6" w:uiPriority="51"/>
+    <w:lsdException w:name="Grid Table 7 Colorful Accent 6" w:uiPriority="52"/>
+    <w:lsdException w:name="List Table 1 Light" w:uiPriority="46"/>
+    <w:lsdException w:name="List Table 2" w:uiPriority="47"/>
+    <w:lsdException w:name="List Table 3" w:uiPriority="48"/>
+    <w:lsdException w:name="List Table 4" w:uiPriority="49"/>
+    <w:lsdException w:name="List Table 5 Dark" w:uiPriority="50"/>
+    <w:lsdException w:name="List Table 6 Colorful" w:uiPriority="51"/>
+    <w:lsdException w:name="List Table 7 Colorful" w:uiPriority="52"/>
+    <w:lsdException w:name="List Table 1 Light Accent 1" w:uiPriority="46"/>
+    <w:lsdException w:name="List Table 2 Accent 1" w:uiPriority="47"/>
+    <w:lsdException w:name="List Table 3 Accent 1" w:uiPriority="48"/>
+    <w:lsdException w:name="List Table 4 Accent 1" w:uiPriority="49"/>
+    <w:lsdException w:name="List Table 5 Dark Accent 1" w:uiPriority="50"/>
+    <w:lsdException w:name="List Table 6 Colorful Accent 1" w:uiPriority="51"/>
+    <w:lsdException w:name="List Table 7 Colorful Accent 1" w:uiPriority="52"/>
+    <w:lsdException w:name="List Table 1 Light Accent 2" w:uiPriority="46"/>
+    <w:lsdException w:name="List Table 2 Accent 2" w:uiPriority="47"/>
+    <w:lsdException w:name="List Table 3 Accent 2" w:uiPriority="48"/>
+    <w:lsdException w:name="List Table 4 Accent 2" w:uiPriority="49"/>
+    <w:lsdException w:name="List Table 5 Dark Accent 2" w:uiPriority="50"/>
+    <w:lsdException w:name="List Table 6 Colorful Accent 2" w:uiPriority="51"/>
+    <w:lsdException w:name="List Table 7 Colorful Accent 2" w:uiPriority="52"/>
+    <w:lsdException w:name="List Table 1 Light Accent 3" w:uiPriority="46"/>
+    <w:lsdException w:name="List Table 2 Accent 3" w:uiPriority="47"/>
+    <w:lsdException w:name="List Table 3 Accent 3" w:uiPriority="48"/>
+    <w:lsdException w:name="List Table 4 Accent 3" w:uiPriority="49"/>
+    <w:lsdException w:name="List Table 5 Dark Accent 3" w:uiPriority="50"/>
+    <w:lsdException w:name="List Table 6 Colorful Accent 3" w:uiPriority="51"/>
+    <w:lsdException w:name="List Table 7 Colorful Accent 3" w:uiPriority="52"/>
+    <w:lsdException w:name="List Table 1 Light Accent 4" w:uiPriority="46"/>
+    <w:lsdException w:name="List Table 2 Accent 4" w:uiPriority="47"/>
+    <w:lsdException w:name="List Table 3 Accent 4" w:uiPriority="48"/>
+    <w:lsdException w:name="List Table 4 Accent 4" w:uiPriority="49"/>
+    <w:lsdException w:name="List Table 5 Dark Accent 4" w:uiPriority="50"/>
+    <w:lsdException w:name="List Table 6 Colorful Accent 4" w:uiPriority="51"/>
+    <w:lsdException w:name="List Table 7 Colorful Accent 4" w:uiPriority="52"/>
+    <w:lsdException w:name="List Table 1 Light Accent 5" w:uiPriority="46"/>
+    <w:lsdException w:name="List Table 2 Accent 5" w:uiPriority="47"/>
+    <w:lsdException w:name="List Table 3 Accent 5" w:uiPriority="48"/>
+    <w:lsdException w:name="List Table 4 Accent 5" w:uiPriority="49"/>
+    <w:lsdException w:name="List Table 5 Dark Accent 5" w:uiPriority="50"/>
+    <w:lsdException w:name="List Table 6 Colorful Accent 5" w:uiPriority="51"/>
+    <w:lsdException w:name="List Table 7 Colorful Accent 5" w:uiPriority="52"/>
+    <w:lsdException w:name="List Table 1 Light Accent 6" w:uiPriority="46"/>
+    <w:lsdException w:name="List Table 2 Accent 6" w:uiPriority="47"/>
+    <w:lsdException w:name="List Table 3 Accent 6" w:uiPriority="48"/>
+    <w:lsdException w:name="List Table 4 Accent 6" w:uiPriority="49"/>
+    <w:lsdException w:name="List Table 5 Dark Accent 6" w:uiPriority="50"/>
+    <w:lsdException w:name="List Table 6 Colorful Accent 6" w:uiPriority="51"/>
+    <w:lsdException w:name="List Table 7 Colorful Accent 6" w:uiPriority="52"/>
+    <w:lsdException w:name="Mention" w:semiHidden="1" w:uiPriority="99" w:unhideWhenUsed="1"/>
+    <w:lsdException w:name="Smart Hyperlink" w:semiHidden="1" w:uiPriority="99" w:unhideWhenUsed="1"/>
+    <w:lsdException w:name="Hashtag" w:semiHidden="1" w:uiPriority="99" w:unhideWhenUsed="1"/>
+    <w:lsdException w:name="Unresolved Mention" w:semiHidden="1" w:uiPriority="99" w:unhideWhenUsed="1"/>
+    <w:lsdException w:name="Smart Link" w:semiHidden="1" w:uiPriority="99" w:unhideWhenUsed="1"/>
   </w:latentStyles>
   <w:style w:type="paragraph" w:default="1" w:styleId="Normal">
     <w:name w:val="Normal"/>
@@ -3433,7 +3124,7 @@
   <a:extraClrSchemeLst/>
   <a:extLst>
     <a:ext uri="{05A4C25C-085E-4340-85A3-A5531E510DB2}">
-      <thm15:themeFamily xmlns="" xmlns:thm15="http://schemas.microsoft.com/office/thememl/2012/main" name="Office Theme" id="{62F939B6-93AF-4DB8-9C6B-D6C7DFDC589F}" vid="{4A3C46E8-61CC-4603-A589-7422A47A8E4A}"/>
+      <thm15:themeFamily xmlns:thm15="http://schemas.microsoft.com/office/thememl/2012/main" name="Office Theme" id="{62F939B6-93AF-4DB8-9C6B-D6C7DFDC589F}" vid="{4A3C46E8-61CC-4603-A589-7422A47A8E4A}"/>
     </a:ext>
   </a:extLst>
 </a:theme>

</xml_diff>